<commit_message>
Add information about information services market's function to 1.1. Transfer market conditions to section 1.2. Add section 1.2 which contains market participants and information service market's structures (different variants)
</commit_message>
<xml_diff>
--- a/1,1 Инф услуги понятие.docx
+++ b/1,1 Инф услуги понятие.docx
@@ -583,15 +583,27 @@
           <w:lang w:val="uk-UA"/>
         </w:rPr>
       </w:pPr>
-      <w:r>
-        <w:rPr>
-          <w:rFonts w:ascii="Times New Roman" w:hAnsi="Times New Roman" w:cs="Times New Roman"/>
-          <w:color w:val="000000" w:themeColor="text1"/>
-          <w:sz w:val="28"/>
-          <w:szCs w:val="28"/>
-          <w:lang w:val="uk-UA"/>
-        </w:rPr>
-        <w:t>Вікіпедія пропонує розділяти інформацію ще за такими ознаками</w:t>
+      <w:proofErr w:type="spellStart"/>
+      <w:r>
+        <w:rPr>
+          <w:rFonts w:ascii="Times New Roman" w:hAnsi="Times New Roman" w:cs="Times New Roman"/>
+          <w:color w:val="000000" w:themeColor="text1"/>
+          <w:sz w:val="28"/>
+          <w:szCs w:val="28"/>
+          <w:lang w:val="uk-UA"/>
+        </w:rPr>
+        <w:t>Вікіпедія</w:t>
+      </w:r>
+      <w:proofErr w:type="spellEnd"/>
+      <w:r>
+        <w:rPr>
+          <w:rFonts w:ascii="Times New Roman" w:hAnsi="Times New Roman" w:cs="Times New Roman"/>
+          <w:color w:val="000000" w:themeColor="text1"/>
+          <w:sz w:val="28"/>
+          <w:szCs w:val="28"/>
+          <w:lang w:val="uk-UA"/>
+        </w:rPr>
+        <w:t xml:space="preserve"> пропонує розділяти інформацію ще за такими ознаками</w:t>
       </w:r>
       <w:r>
         <w:rPr>
@@ -708,15 +720,27 @@
           <w:lang w:val="uk-UA"/>
         </w:rPr>
       </w:pPr>
-      <w:r>
-        <w:rPr>
-          <w:rFonts w:ascii="Times New Roman" w:hAnsi="Times New Roman" w:cs="Times New Roman"/>
-          <w:color w:val="000000" w:themeColor="text1"/>
-          <w:sz w:val="28"/>
-          <w:szCs w:val="28"/>
-          <w:lang w:val="uk-UA"/>
-        </w:rPr>
-        <w:t>Аудіальна — сприймається органами слуху. Ми чуємо звуки довкола нас.</w:t>
+      <w:proofErr w:type="spellStart"/>
+      <w:r>
+        <w:rPr>
+          <w:rFonts w:ascii="Times New Roman" w:hAnsi="Times New Roman" w:cs="Times New Roman"/>
+          <w:color w:val="000000" w:themeColor="text1"/>
+          <w:sz w:val="28"/>
+          <w:szCs w:val="28"/>
+          <w:lang w:val="uk-UA"/>
+        </w:rPr>
+        <w:t>Аудіальна</w:t>
+      </w:r>
+      <w:proofErr w:type="spellEnd"/>
+      <w:r>
+        <w:rPr>
+          <w:rFonts w:ascii="Times New Roman" w:hAnsi="Times New Roman" w:cs="Times New Roman"/>
+          <w:color w:val="000000" w:themeColor="text1"/>
+          <w:sz w:val="28"/>
+          <w:szCs w:val="28"/>
+          <w:lang w:val="uk-UA"/>
+        </w:rPr>
+        <w:t> — сприймається органами слуху. Ми чуємо звуки довкола нас.</w:t>
       </w:r>
     </w:p>
     <w:p>
@@ -960,7 +984,29 @@
           <w:szCs w:val="28"/>
           <w:lang w:val="uk-UA"/>
         </w:rPr>
-        <w:t>Звукова — усна або у вигляді запису передачі лексем мови аудіальним шляхом.</w:t>
+        <w:t xml:space="preserve">Звукова — усна або у вигляді запису передачі лексем мови </w:t>
+      </w:r>
+      <w:proofErr w:type="spellStart"/>
+      <w:r>
+        <w:rPr>
+          <w:rFonts w:ascii="Times New Roman" w:hAnsi="Times New Roman" w:cs="Times New Roman"/>
+          <w:color w:val="000000" w:themeColor="text1"/>
+          <w:sz w:val="28"/>
+          <w:szCs w:val="28"/>
+          <w:lang w:val="uk-UA"/>
+        </w:rPr>
+        <w:t>аудіальним</w:t>
+      </w:r>
+      <w:proofErr w:type="spellEnd"/>
+      <w:r>
+        <w:rPr>
+          <w:rFonts w:ascii="Times New Roman" w:hAnsi="Times New Roman" w:cs="Times New Roman"/>
+          <w:color w:val="000000" w:themeColor="text1"/>
+          <w:sz w:val="28"/>
+          <w:szCs w:val="28"/>
+          <w:lang w:val="uk-UA"/>
+        </w:rPr>
+        <w:t xml:space="preserve"> шляхом.</w:t>
       </w:r>
     </w:p>
     <w:p>
@@ -1146,6 +1192,7 @@
           <w:lang w:val="uk-UA"/>
         </w:rPr>
       </w:pPr>
+      <w:proofErr w:type="spellStart"/>
       <w:r>
         <w:rPr>
           <w:rFonts w:ascii="Times New Roman" w:hAnsi="Times New Roman" w:cs="Times New Roman"/>
@@ -1155,7 +1202,18 @@
           <w:lang w:val="uk-UA"/>
         </w:rPr>
         <w:lastRenderedPageBreak/>
-        <w:t xml:space="preserve">Вікіпедія додає до </w:t>
+        <w:t>Вікіпедія</w:t>
+      </w:r>
+      <w:proofErr w:type="spellEnd"/>
+      <w:r>
+        <w:rPr>
+          <w:rFonts w:ascii="Times New Roman" w:hAnsi="Times New Roman" w:cs="Times New Roman"/>
+          <w:color w:val="000000" w:themeColor="text1"/>
+          <w:sz w:val="28"/>
+          <w:szCs w:val="28"/>
+          <w:lang w:val="uk-UA"/>
+        </w:rPr>
+        <w:t xml:space="preserve"> додає до </w:t>
       </w:r>
       <w:r>
         <w:rPr>
@@ -1221,7 +1279,29 @@
           <w:szCs w:val="28"/>
           <w:lang w:val="uk-UA"/>
         </w:rPr>
-        <w:t>Достовірність — здатність інформації об'єктивно відображати процеси та явища, що відбуваються в навколишньому світі. Як правило достовірною вважається насамперед інформація, яка несе у собі безпомилкові та істинні дані. Під безпомилковістю слід розуміти дані які не мають, прихованих або випадкових помилок. Випадкові помилки в даних обумовлені, як правило, неумисними спотвореннями змісту людиною чи збоями технічних засобів при переробці даних в інформаційній системі. Тоді як під істинними слід розуміти дані зміст яких неможливо оскаржити або заперечити.</w:t>
+        <w:t xml:space="preserve">Достовірність — здатність інформації об'єктивно відображати процеси та явища, що відбуваються в навколишньому світі. Як правило достовірною вважається насамперед інформація, яка несе у собі безпомилкові та істинні дані. Під безпомилковістю слід розуміти дані які не мають, прихованих або випадкових помилок. Випадкові помилки в даних обумовлені, як правило, неумисними спотвореннями змісту людиною чи </w:t>
+      </w:r>
+      <w:proofErr w:type="spellStart"/>
+      <w:r>
+        <w:rPr>
+          <w:rFonts w:ascii="Times New Roman" w:hAnsi="Times New Roman" w:cs="Times New Roman"/>
+          <w:color w:val="000000" w:themeColor="text1"/>
+          <w:sz w:val="28"/>
+          <w:szCs w:val="28"/>
+          <w:lang w:val="uk-UA"/>
+        </w:rPr>
+        <w:t>збоями</w:t>
+      </w:r>
+      <w:proofErr w:type="spellEnd"/>
+      <w:r>
+        <w:rPr>
+          <w:rFonts w:ascii="Times New Roman" w:hAnsi="Times New Roman" w:cs="Times New Roman"/>
+          <w:color w:val="000000" w:themeColor="text1"/>
+          <w:sz w:val="28"/>
+          <w:szCs w:val="28"/>
+          <w:lang w:val="uk-UA"/>
+        </w:rPr>
+        <w:t xml:space="preserve"> технічних засобів при переробці даних в інформаційній системі. Тоді як під істинними слід розуміти дані зміст яких неможливо оскаржити або заперечити.</w:t>
       </w:r>
     </w:p>
     <w:p>
@@ -1536,15 +1616,27 @@
           <w:lang w:val="uk-UA"/>
         </w:rPr>
       </w:pPr>
-      <w:r>
-        <w:rPr>
-          <w:rFonts w:ascii="Times New Roman" w:hAnsi="Times New Roman" w:cs="Times New Roman"/>
-          <w:color w:val="000000" w:themeColor="text1"/>
-          <w:sz w:val="28"/>
-          <w:szCs w:val="28"/>
-          <w:lang w:val="uk-UA"/>
-        </w:rPr>
-        <w:t>Мовна природа — інформація виражається за допомогою мови — знакової системи будь-якої природи, яка служить засобом спілкування, мислення, висловлювання думки. Мова може бути природною, що використовується у повсякденному житті та служить формою висловлення думок і засобом спілкування між людьми, а також штучною, створеною людьми з певною метою (наприклад, мова математичної символіки, інформаційно-пошукова, алгоритмічна та ін. мови).</w:t>
+      <w:proofErr w:type="spellStart"/>
+      <w:r>
+        <w:rPr>
+          <w:rFonts w:ascii="Times New Roman" w:hAnsi="Times New Roman" w:cs="Times New Roman"/>
+          <w:color w:val="000000" w:themeColor="text1"/>
+          <w:sz w:val="28"/>
+          <w:szCs w:val="28"/>
+          <w:lang w:val="uk-UA"/>
+        </w:rPr>
+        <w:t>Мовна</w:t>
+      </w:r>
+      <w:proofErr w:type="spellEnd"/>
+      <w:r>
+        <w:rPr>
+          <w:rFonts w:ascii="Times New Roman" w:hAnsi="Times New Roman" w:cs="Times New Roman"/>
+          <w:color w:val="000000" w:themeColor="text1"/>
+          <w:sz w:val="28"/>
+          <w:szCs w:val="28"/>
+          <w:lang w:val="uk-UA"/>
+        </w:rPr>
+        <w:t xml:space="preserve"> природа — інформація виражається за допомогою мови — знакової системи будь-якої природи, яка служить засобом спілкування, мислення, висловлювання думки. Мова може бути природною, що використовується у повсякденному житті та служить формою висловлення думок і засобом спілкування між людьми, а також штучною, створеною людьми з певною метою (наприклад, мова математичної символіки, інформаційно-пошукова, алгоритмічна та ін. мови).</w:t>
       </w:r>
     </w:p>
     <w:p>
@@ -2168,15 +2260,27 @@
           <w:lang w:val="uk-UA"/>
         </w:rPr>
       </w:pPr>
-      <w:r>
-        <w:rPr>
-          <w:rFonts w:ascii="Times New Roman" w:hAnsi="Times New Roman" w:cs="Times New Roman"/>
-          <w:color w:val="000000" w:themeColor="text1"/>
-          <w:sz w:val="28"/>
-          <w:szCs w:val="28"/>
-          <w:lang w:val="uk-UA"/>
-        </w:rPr>
-        <w:t>необгрунтована відмова від надання відповідної інформації;</w:t>
+      <w:proofErr w:type="spellStart"/>
+      <w:r>
+        <w:rPr>
+          <w:rFonts w:ascii="Times New Roman" w:hAnsi="Times New Roman" w:cs="Times New Roman"/>
+          <w:color w:val="000000" w:themeColor="text1"/>
+          <w:sz w:val="28"/>
+          <w:szCs w:val="28"/>
+          <w:lang w:val="uk-UA"/>
+        </w:rPr>
+        <w:t>необгрунтована</w:t>
+      </w:r>
+      <w:proofErr w:type="spellEnd"/>
+      <w:r>
+        <w:rPr>
+          <w:rFonts w:ascii="Times New Roman" w:hAnsi="Times New Roman" w:cs="Times New Roman"/>
+          <w:color w:val="000000" w:themeColor="text1"/>
+          <w:sz w:val="28"/>
+          <w:szCs w:val="28"/>
+          <w:lang w:val="uk-UA"/>
+        </w:rPr>
+        <w:t xml:space="preserve"> відмова від надання відповідної інформації;</w:t>
       </w:r>
     </w:p>
     <w:p>
@@ -2512,6 +2616,7 @@
           <w:lang w:val="uk-UA"/>
         </w:rPr>
       </w:pPr>
+      <w:proofErr w:type="spellStart"/>
       <w:r>
         <w:rPr>
           <w:rFonts w:ascii="Times New Roman" w:hAnsi="Times New Roman" w:cs="Times New Roman"/>
@@ -2521,7 +2626,18 @@
           <w:lang w:val="uk-UA"/>
         </w:rPr>
         <w:lastRenderedPageBreak/>
-        <w:t xml:space="preserve">Вікіпедія дає таке пояснення: </w:t>
+        <w:t>Вікіпедія</w:t>
+      </w:r>
+      <w:proofErr w:type="spellEnd"/>
+      <w:r>
+        <w:rPr>
+          <w:rFonts w:ascii="Times New Roman" w:hAnsi="Times New Roman" w:cs="Times New Roman"/>
+          <w:color w:val="000000" w:themeColor="text1"/>
+          <w:sz w:val="28"/>
+          <w:szCs w:val="28"/>
+          <w:lang w:val="uk-UA"/>
+        </w:rPr>
+        <w:t xml:space="preserve"> дає таке пояснення: </w:t>
       </w:r>
       <w:r>
         <w:rPr>
@@ -2563,31 +2679,108 @@
         </w:rPr>
         <w:t> (</w:t>
       </w:r>
-      <w:hyperlink r:id="rId6" w:tooltip="Англійська мова" w:history="1">
-        <w:r>
-          <w:rPr>
-            <w:rStyle w:val="a5"/>
-            <w:rFonts w:ascii="Times New Roman" w:hAnsi="Times New Roman" w:cs="Times New Roman"/>
-            <w:color w:val="000000" w:themeColor="text1"/>
-            <w:sz w:val="28"/>
-            <w:szCs w:val="28"/>
-            <w:u w:val="none"/>
-            <w:lang w:val="uk-UA"/>
-          </w:rPr>
-          <w:t>англ.</w:t>
-        </w:r>
-      </w:hyperlink>
-      <w:r>
-        <w:rPr>
-          <w:rFonts w:ascii="Times New Roman" w:hAnsi="Times New Roman" w:cs="Times New Roman"/>
-          <w:color w:val="000000" w:themeColor="text1"/>
-          <w:sz w:val="28"/>
-          <w:szCs w:val="28"/>
-          <w:lang w:val="uk-UA"/>
-        </w:rPr>
-        <w:t> Information services)  — послуги, орієнтовані на задоволення </w:t>
-      </w:r>
-      <w:hyperlink r:id="rId7" w:tooltip="Інформаційні потреби" w:history="1">
+      <w:proofErr w:type="spellStart"/>
+      <w:r>
+        <w:fldChar w:fldCharType="begin"/>
+      </w:r>
+      <w:r>
+        <w:instrText xml:space="preserve"> HYPERLINK "https://uk.wikipedia.org/wiki/%D0%90%D0%BD%D0%B3%D0%BB%D1%96%D0%B9%D1%81%D1%8C%D0%BA%D0%B0_%D0%BC%D0%BE%D0%B2%D0%B0" \o "Англійська мова" </w:instrText>
+      </w:r>
+      <w:r>
+        <w:fldChar w:fldCharType="separate"/>
+      </w:r>
+      <w:r>
+        <w:rPr>
+          <w:rStyle w:val="a5"/>
+          <w:rFonts w:ascii="Times New Roman" w:hAnsi="Times New Roman" w:cs="Times New Roman"/>
+          <w:color w:val="000000" w:themeColor="text1"/>
+          <w:sz w:val="28"/>
+          <w:szCs w:val="28"/>
+          <w:u w:val="none"/>
+          <w:lang w:val="uk-UA"/>
+        </w:rPr>
+        <w:t>англ</w:t>
+      </w:r>
+      <w:proofErr w:type="spellEnd"/>
+      <w:r>
+        <w:rPr>
+          <w:rStyle w:val="a5"/>
+          <w:rFonts w:ascii="Times New Roman" w:hAnsi="Times New Roman" w:cs="Times New Roman"/>
+          <w:color w:val="000000" w:themeColor="text1"/>
+          <w:sz w:val="28"/>
+          <w:szCs w:val="28"/>
+          <w:u w:val="none"/>
+          <w:lang w:val="uk-UA"/>
+        </w:rPr>
+        <w:t>.</w:t>
+      </w:r>
+      <w:r>
+        <w:rPr>
+          <w:rStyle w:val="a5"/>
+          <w:rFonts w:ascii="Times New Roman" w:hAnsi="Times New Roman" w:cs="Times New Roman"/>
+          <w:color w:val="000000" w:themeColor="text1"/>
+          <w:sz w:val="28"/>
+          <w:szCs w:val="28"/>
+          <w:u w:val="none"/>
+          <w:lang w:val="uk-UA"/>
+        </w:rPr>
+        <w:fldChar w:fldCharType="end"/>
+      </w:r>
+      <w:r>
+        <w:rPr>
+          <w:rFonts w:ascii="Times New Roman" w:hAnsi="Times New Roman" w:cs="Times New Roman"/>
+          <w:color w:val="000000" w:themeColor="text1"/>
+          <w:sz w:val="28"/>
+          <w:szCs w:val="28"/>
+          <w:lang w:val="uk-UA"/>
+        </w:rPr>
+        <w:t> </w:t>
+      </w:r>
+      <w:proofErr w:type="spellStart"/>
+      <w:r>
+        <w:rPr>
+          <w:rFonts w:ascii="Times New Roman" w:hAnsi="Times New Roman" w:cs="Times New Roman"/>
+          <w:color w:val="000000" w:themeColor="text1"/>
+          <w:sz w:val="28"/>
+          <w:szCs w:val="28"/>
+          <w:lang w:val="uk-UA"/>
+        </w:rPr>
+        <w:t>Information</w:t>
+      </w:r>
+      <w:proofErr w:type="spellEnd"/>
+      <w:r>
+        <w:rPr>
+          <w:rFonts w:ascii="Times New Roman" w:hAnsi="Times New Roman" w:cs="Times New Roman"/>
+          <w:color w:val="000000" w:themeColor="text1"/>
+          <w:sz w:val="28"/>
+          <w:szCs w:val="28"/>
+          <w:lang w:val="uk-UA"/>
+        </w:rPr>
+        <w:t xml:space="preserve"> </w:t>
+      </w:r>
+      <w:proofErr w:type="spellStart"/>
+      <w:r>
+        <w:rPr>
+          <w:rFonts w:ascii="Times New Roman" w:hAnsi="Times New Roman" w:cs="Times New Roman"/>
+          <w:color w:val="000000" w:themeColor="text1"/>
+          <w:sz w:val="28"/>
+          <w:szCs w:val="28"/>
+          <w:lang w:val="uk-UA"/>
+        </w:rPr>
+        <w:t>services</w:t>
+      </w:r>
+      <w:proofErr w:type="spellEnd"/>
+      <w:r>
+        <w:rPr>
+          <w:rFonts w:ascii="Times New Roman" w:hAnsi="Times New Roman" w:cs="Times New Roman"/>
+          <w:color w:val="000000" w:themeColor="text1"/>
+          <w:sz w:val="28"/>
+          <w:szCs w:val="28"/>
+          <w:lang w:val="uk-UA"/>
+        </w:rPr>
+        <w:t>)  — послуги, орієнтовані на задоволення </w:t>
+      </w:r>
+      <w:hyperlink r:id="rId6" w:tooltip="Інформаційні потреби" w:history="1">
         <w:r>
           <w:rPr>
             <w:rStyle w:val="a5"/>
@@ -2611,7 +2804,7 @@
         </w:rPr>
         <w:t> користувачів шляхом надання певної </w:t>
       </w:r>
-      <w:hyperlink r:id="rId8" w:tooltip="Інформація" w:history="1">
+      <w:hyperlink r:id="rId7" w:tooltip="Інформація" w:history="1">
         <w:r>
           <w:rPr>
             <w:rStyle w:val="a5"/>
@@ -2698,7 +2891,7 @@
         </w:rPr>
         <w:t xml:space="preserve"> з різновидів нематеріальних </w:t>
       </w:r>
-      <w:hyperlink r:id="rId9" w:tooltip="Потреба" w:history="1">
+      <w:hyperlink r:id="rId8" w:tooltip="Потреба" w:history="1">
         <w:r>
           <w:rPr>
             <w:rStyle w:val="a5"/>
@@ -3251,7 +3444,29 @@
           <w:szCs w:val="28"/>
           <w:lang w:val="uk-UA"/>
         </w:rPr>
-        <w:t>відділ матеріально-технічного забезпечення (закупівель) складає плани постачання, готує звіти про обсяги надходжень матеріальних ресурсів і стан матеріальних запасів;</w:t>
+        <w:t>відділ матеріально-технічного забезпечення (</w:t>
+      </w:r>
+      <w:proofErr w:type="spellStart"/>
+      <w:r>
+        <w:rPr>
+          <w:rFonts w:ascii="Times New Roman" w:hAnsi="Times New Roman" w:cs="Times New Roman"/>
+          <w:color w:val="000000" w:themeColor="text1"/>
+          <w:sz w:val="28"/>
+          <w:szCs w:val="28"/>
+          <w:lang w:val="uk-UA"/>
+        </w:rPr>
+        <w:t>закупівель</w:t>
+      </w:r>
+      <w:proofErr w:type="spellEnd"/>
+      <w:r>
+        <w:rPr>
+          <w:rFonts w:ascii="Times New Roman" w:hAnsi="Times New Roman" w:cs="Times New Roman"/>
+          <w:color w:val="000000" w:themeColor="text1"/>
+          <w:sz w:val="28"/>
+          <w:szCs w:val="28"/>
+          <w:lang w:val="uk-UA"/>
+        </w:rPr>
+        <w:t>) складає плани постачання, готує звіти про обсяги надходжень матеріальних ресурсів і стан матеріальних запасів;</w:t>
       </w:r>
     </w:p>
     <w:p>
@@ -3338,7 +3553,29 @@
           <w:lang w:val="uk-UA"/>
         </w:rPr>
         <w:softHyphen/>
-        <w:t>них, психографічних, а також даних про особливості купівельної поведінки. Так, у базі даних про покупців товарів виробничого призначення інформація про конкретного покупця може містити дані стосовно того, які саме товари та послуги той придбав; щодо обсягів продажу й ціни в минулому; стосовно основних характеристик клієнтів (вік, дні народження, хобі, улюблені страви); стосовно постачальників-конкурентів; щодо стану виконання поточних контрактів; стосовно очікуваних витрат покупця на найб</w:t>
+        <w:t xml:space="preserve">них, </w:t>
+      </w:r>
+      <w:proofErr w:type="spellStart"/>
+      <w:r>
+        <w:rPr>
+          <w:rFonts w:ascii="Times New Roman" w:hAnsi="Times New Roman" w:cs="Times New Roman"/>
+          <w:color w:val="000000" w:themeColor="text1"/>
+          <w:sz w:val="28"/>
+          <w:szCs w:val="28"/>
+          <w:lang w:val="uk-UA"/>
+        </w:rPr>
+        <w:t>психографічних</w:t>
+      </w:r>
+      <w:proofErr w:type="spellEnd"/>
+      <w:r>
+        <w:rPr>
+          <w:rFonts w:ascii="Times New Roman" w:hAnsi="Times New Roman" w:cs="Times New Roman"/>
+          <w:color w:val="000000" w:themeColor="text1"/>
+          <w:sz w:val="28"/>
+          <w:szCs w:val="28"/>
+          <w:lang w:val="uk-UA"/>
+        </w:rPr>
+        <w:t>, а також даних про особливості купівельної поведінки. Так, у базі даних про покупців товарів виробничого призначення інформація про конкретного покупця може містити дані стосовно того, які саме товари та послуги той придбав; щодо обсягів продажу й ціни в минулому; стосовно основних характеристик клієнтів (вік, дні народження, хобі, улюблені страви); стосовно постачальників-конкурентів; щодо стану виконання поточних контрактів; стосовно очікуваних витрат покупця на найб</w:t>
       </w:r>
       <w:r>
         <w:rPr>
@@ -3374,451 +3611,51 @@
           <w:lang w:val="uk-UA"/>
         </w:rPr>
         <w:lastRenderedPageBreak/>
-        <w:t>Залежно від характеру інформації у базах даних і поставлених маркетингових завдань розрізняють такі види інформаційних </w:t>
-      </w:r>
-      <w:r>
-        <w:rPr>
-          <w:rFonts w:ascii="Times New Roman" w:hAnsi="Times New Roman" w:cs="Times New Roman"/>
-          <w:color w:val="000000" w:themeColor="text1"/>
-          <w:sz w:val="28"/>
-          <w:szCs w:val="28"/>
-          <w:lang w:val="uk-UA"/>
-        </w:rPr>
-        <w:br/>
-        <w:t>послуг:</w:t>
-      </w:r>
-    </w:p>
-    <w:p>
-      <w:pPr>
-        <w:pStyle w:val="a3"/>
-        <w:numPr>
-          <w:ilvl w:val="0"/>
-          <w:numId w:val="14"/>
-        </w:numPr>
-        <w:spacing w:after="0" w:line="360" w:lineRule="auto"/>
-        <w:jc w:val="both"/>
-        <w:rPr>
-          <w:rFonts w:ascii="Times New Roman" w:hAnsi="Times New Roman" w:cs="Times New Roman"/>
-          <w:color w:val="000000" w:themeColor="text1"/>
-          <w:sz w:val="28"/>
-          <w:szCs w:val="28"/>
-          <w:lang w:val="uk-UA"/>
-        </w:rPr>
-      </w:pPr>
-      <w:r>
-        <w:rPr>
-          <w:rFonts w:ascii="Times New Roman" w:hAnsi="Times New Roman" w:cs="Times New Roman"/>
-          <w:color w:val="000000" w:themeColor="text1"/>
-          <w:sz w:val="28"/>
-          <w:szCs w:val="28"/>
-          <w:lang w:val="uk-UA"/>
-        </w:rPr>
-        <w:t>видання інформаційних матеріалів;</w:t>
-      </w:r>
-    </w:p>
-    <w:p>
-      <w:pPr>
-        <w:pStyle w:val="a3"/>
-        <w:numPr>
-          <w:ilvl w:val="0"/>
-          <w:numId w:val="14"/>
-        </w:numPr>
-        <w:spacing w:after="0" w:line="360" w:lineRule="auto"/>
-        <w:jc w:val="both"/>
-        <w:rPr>
-          <w:rFonts w:ascii="Times New Roman" w:hAnsi="Times New Roman" w:cs="Times New Roman"/>
-          <w:color w:val="000000" w:themeColor="text1"/>
-          <w:sz w:val="28"/>
-          <w:szCs w:val="28"/>
-          <w:lang w:val="uk-UA"/>
-        </w:rPr>
-      </w:pPr>
-      <w:r>
-        <w:rPr>
-          <w:rFonts w:ascii="Times New Roman" w:hAnsi="Times New Roman" w:cs="Times New Roman"/>
-          <w:color w:val="000000" w:themeColor="text1"/>
-          <w:sz w:val="28"/>
-          <w:szCs w:val="28"/>
-          <w:lang w:val="uk-UA"/>
-        </w:rPr>
-        <w:t>ретроспективний пошук інформації;</w:t>
-      </w:r>
-    </w:p>
-    <w:p>
-      <w:pPr>
-        <w:pStyle w:val="a3"/>
-        <w:numPr>
-          <w:ilvl w:val="0"/>
-          <w:numId w:val="14"/>
-        </w:numPr>
-        <w:spacing w:after="0" w:line="360" w:lineRule="auto"/>
-        <w:jc w:val="both"/>
-        <w:rPr>
-          <w:rFonts w:ascii="Times New Roman" w:hAnsi="Times New Roman" w:cs="Times New Roman"/>
-          <w:color w:val="000000" w:themeColor="text1"/>
-          <w:sz w:val="28"/>
-          <w:szCs w:val="28"/>
-          <w:lang w:val="uk-UA"/>
-        </w:rPr>
-      </w:pPr>
-      <w:r>
-        <w:rPr>
-          <w:rFonts w:ascii="Times New Roman" w:hAnsi="Times New Roman" w:cs="Times New Roman"/>
-          <w:color w:val="000000" w:themeColor="text1"/>
-          <w:sz w:val="28"/>
-          <w:szCs w:val="28"/>
-          <w:lang w:val="uk-UA"/>
-        </w:rPr>
-        <w:t>проведення маркетингових досліджень;</w:t>
-      </w:r>
-    </w:p>
-    <w:p>
-      <w:pPr>
-        <w:pStyle w:val="a3"/>
-        <w:numPr>
-          <w:ilvl w:val="0"/>
-          <w:numId w:val="14"/>
-        </w:numPr>
-        <w:spacing w:after="0" w:line="360" w:lineRule="auto"/>
-        <w:jc w:val="both"/>
-        <w:rPr>
-          <w:rFonts w:ascii="Times New Roman" w:hAnsi="Times New Roman" w:cs="Times New Roman"/>
-          <w:color w:val="000000" w:themeColor="text1"/>
-          <w:sz w:val="28"/>
-          <w:szCs w:val="28"/>
-          <w:lang w:val="uk-UA"/>
-        </w:rPr>
-      </w:pPr>
-      <w:r>
-        <w:rPr>
-          <w:rFonts w:ascii="Times New Roman" w:hAnsi="Times New Roman" w:cs="Times New Roman"/>
-          <w:color w:val="000000" w:themeColor="text1"/>
-          <w:sz w:val="28"/>
-          <w:szCs w:val="28"/>
-          <w:lang w:val="uk-UA"/>
-        </w:rPr>
-        <w:t>дистанційний доступ до віддалених баз даних і пошук у них інформації;</w:t>
-      </w:r>
-    </w:p>
-    <w:p>
-      <w:pPr>
-        <w:pStyle w:val="a3"/>
-        <w:numPr>
-          <w:ilvl w:val="0"/>
-          <w:numId w:val="14"/>
-        </w:numPr>
-        <w:spacing w:after="0" w:line="360" w:lineRule="auto"/>
-        <w:jc w:val="both"/>
-        <w:rPr>
-          <w:rFonts w:ascii="Times New Roman" w:hAnsi="Times New Roman" w:cs="Times New Roman"/>
-          <w:color w:val="000000" w:themeColor="text1"/>
-          <w:sz w:val="28"/>
-          <w:szCs w:val="28"/>
-          <w:lang w:val="uk-UA"/>
-        </w:rPr>
-      </w:pPr>
-      <w:r>
-        <w:rPr>
-          <w:rFonts w:ascii="Times New Roman" w:hAnsi="Times New Roman" w:cs="Times New Roman"/>
-          <w:color w:val="000000" w:themeColor="text1"/>
-          <w:sz w:val="28"/>
-          <w:szCs w:val="28"/>
-          <w:lang w:val="uk-UA"/>
-        </w:rPr>
-        <w:t>послуги зв’язку;</w:t>
-      </w:r>
-    </w:p>
-    <w:p>
-      <w:pPr>
-        <w:pStyle w:val="a3"/>
-        <w:numPr>
-          <w:ilvl w:val="0"/>
-          <w:numId w:val="14"/>
-        </w:numPr>
-        <w:spacing w:after="0" w:line="360" w:lineRule="auto"/>
-        <w:jc w:val="both"/>
-        <w:rPr>
-          <w:rFonts w:ascii="Times New Roman" w:hAnsi="Times New Roman" w:cs="Times New Roman"/>
-          <w:color w:val="000000" w:themeColor="text1"/>
-          <w:sz w:val="28"/>
-          <w:szCs w:val="28"/>
-          <w:lang w:val="uk-UA"/>
-        </w:rPr>
-      </w:pPr>
-      <w:r>
-        <w:rPr>
-          <w:rFonts w:ascii="Times New Roman" w:hAnsi="Times New Roman" w:cs="Times New Roman"/>
-          <w:color w:val="000000" w:themeColor="text1"/>
-          <w:sz w:val="28"/>
-          <w:szCs w:val="28"/>
-          <w:lang w:val="uk-UA"/>
-        </w:rPr>
-        <w:t>підготовка і надання інформаційних послуг.</w:t>
-      </w:r>
-    </w:p>
-    <w:p>
-      <w:pPr>
-        <w:spacing w:after="0" w:line="360" w:lineRule="auto"/>
-        <w:ind w:firstLine="708"/>
-        <w:jc w:val="both"/>
-        <w:rPr>
-          <w:rFonts w:ascii="Times New Roman" w:hAnsi="Times New Roman" w:cs="Times New Roman"/>
-          <w:color w:val="000000" w:themeColor="text1"/>
-          <w:sz w:val="28"/>
-          <w:szCs w:val="28"/>
-          <w:lang w:val="uk-UA"/>
-        </w:rPr>
-      </w:pPr>
-      <w:r>
-        <w:rPr>
-          <w:rFonts w:ascii="Times New Roman" w:hAnsi="Times New Roman" w:cs="Times New Roman"/>
-          <w:color w:val="000000" w:themeColor="text1"/>
-          <w:sz w:val="28"/>
-          <w:szCs w:val="28"/>
-          <w:lang w:val="uk-UA"/>
-        </w:rPr>
-        <w:t>Видання інформаційних матеріалів означає підготовку і видання друкованої продукції: прейскурантів цін, каталогів продук</w:t>
-      </w:r>
-      <w:r>
-        <w:rPr>
-          <w:rFonts w:ascii="Times New Roman" w:hAnsi="Times New Roman" w:cs="Times New Roman"/>
-          <w:color w:val="000000" w:themeColor="text1"/>
-          <w:sz w:val="28"/>
-          <w:szCs w:val="28"/>
-          <w:lang w:val="uk-UA"/>
-        </w:rPr>
-        <w:softHyphen/>
-        <w:t>ції, прайсів, довідкових видань тощо.</w:t>
-      </w:r>
-    </w:p>
-    <w:p>
-      <w:pPr>
-        <w:spacing w:after="0" w:line="360" w:lineRule="auto"/>
-        <w:ind w:firstLine="708"/>
-        <w:jc w:val="both"/>
-        <w:rPr>
-          <w:rFonts w:ascii="Times New Roman" w:hAnsi="Times New Roman" w:cs="Times New Roman"/>
-          <w:color w:val="000000" w:themeColor="text1"/>
-          <w:sz w:val="28"/>
-          <w:szCs w:val="28"/>
-          <w:lang w:val="uk-UA"/>
-        </w:rPr>
-      </w:pPr>
-      <w:r>
-        <w:rPr>
-          <w:rFonts w:ascii="Times New Roman" w:hAnsi="Times New Roman" w:cs="Times New Roman"/>
-          <w:color w:val="000000" w:themeColor="text1"/>
-          <w:sz w:val="28"/>
-          <w:szCs w:val="28"/>
-          <w:lang w:val="uk-UA"/>
-        </w:rPr>
-        <w:t>Ретроспективний пошук інформації — це цілеспрямований за замовленням користувача пошук інформації у базі даних про товар, виробників тощо і пересилання результатів у виг</w:t>
-      </w:r>
-      <w:r>
-        <w:rPr>
-          <w:rFonts w:ascii="Times New Roman" w:hAnsi="Times New Roman" w:cs="Times New Roman"/>
-          <w:color w:val="000000" w:themeColor="text1"/>
-          <w:sz w:val="28"/>
-          <w:szCs w:val="28"/>
-          <w:lang w:val="uk-UA"/>
-        </w:rPr>
-        <w:softHyphen/>
-        <w:t>ляді роздруківок поштою або у вигляді файла електронною </w:t>
-      </w:r>
-      <w:r>
-        <w:rPr>
-          <w:rFonts w:ascii="Times New Roman" w:hAnsi="Times New Roman" w:cs="Times New Roman"/>
-          <w:color w:val="000000" w:themeColor="text1"/>
-          <w:sz w:val="28"/>
-          <w:szCs w:val="28"/>
-          <w:lang w:val="uk-UA"/>
-        </w:rPr>
-        <w:br/>
-        <w:t>поштою.</w:t>
-      </w:r>
-    </w:p>
-    <w:p>
-      <w:pPr>
-        <w:spacing w:after="0" w:line="360" w:lineRule="auto"/>
-        <w:ind w:firstLine="708"/>
-        <w:jc w:val="both"/>
-        <w:rPr>
-          <w:rFonts w:ascii="Times New Roman" w:hAnsi="Times New Roman" w:cs="Times New Roman"/>
-          <w:color w:val="000000" w:themeColor="text1"/>
-          <w:sz w:val="28"/>
-          <w:szCs w:val="28"/>
-          <w:lang w:val="uk-UA"/>
-        </w:rPr>
-      </w:pPr>
-      <w:r>
-        <w:rPr>
-          <w:rFonts w:ascii="Times New Roman" w:hAnsi="Times New Roman" w:cs="Times New Roman"/>
-          <w:color w:val="000000" w:themeColor="text1"/>
-          <w:sz w:val="28"/>
-          <w:szCs w:val="28"/>
-          <w:lang w:val="uk-UA"/>
-        </w:rPr>
-        <w:t>Проведення маркетингового дослідження передбачає комплек</w:t>
-      </w:r>
-      <w:r>
-        <w:rPr>
-          <w:rFonts w:ascii="Times New Roman" w:hAnsi="Times New Roman" w:cs="Times New Roman"/>
-          <w:color w:val="000000" w:themeColor="text1"/>
-          <w:sz w:val="28"/>
-          <w:szCs w:val="28"/>
-          <w:lang w:val="uk-UA"/>
-        </w:rPr>
-        <w:softHyphen/>
-        <w:t>сне планування, збирання, аналіз та опис даних, необхідних для специфічної маркетингової ситуації. Воно здійснюється з метою вивчення потенціалу ринку та частки ринку, що належить фірмі; оцінювання рівня задоволення споживачів і споживчої поведінки; дослідження методів ціноутворення, товару, розподілу та просування. Інформація користувачам надається у вигляді кон’юнктур</w:t>
-      </w:r>
-      <w:r>
-        <w:rPr>
-          <w:rFonts w:ascii="Times New Roman" w:hAnsi="Times New Roman" w:cs="Times New Roman"/>
-          <w:color w:val="000000" w:themeColor="text1"/>
-          <w:sz w:val="28"/>
-          <w:szCs w:val="28"/>
-          <w:lang w:val="uk-UA"/>
-        </w:rPr>
-        <w:softHyphen/>
-        <w:t>ного огляду. Кон’юнктурний огляд ринку певного товару предс</w:t>
-      </w:r>
-      <w:r>
-        <w:rPr>
-          <w:rFonts w:ascii="Times New Roman" w:hAnsi="Times New Roman" w:cs="Times New Roman"/>
-          <w:color w:val="000000" w:themeColor="text1"/>
-          <w:sz w:val="28"/>
-          <w:szCs w:val="28"/>
-          <w:lang w:val="uk-UA"/>
-        </w:rPr>
-        <w:softHyphen/>
-        <w:t xml:space="preserve">тавлено на рис. </w:t>
-      </w:r>
-      <w:r>
-        <w:rPr>
-          <w:rFonts w:ascii="Times New Roman" w:hAnsi="Times New Roman" w:cs="Times New Roman"/>
-          <w:color w:val="000000" w:themeColor="text1"/>
-          <w:sz w:val="28"/>
-          <w:szCs w:val="28"/>
-          <w:lang w:val="uk-UA"/>
-        </w:rPr>
-        <w:t>1.</w:t>
-      </w:r>
-      <w:r>
-        <w:rPr>
-          <w:rFonts w:ascii="Times New Roman" w:hAnsi="Times New Roman" w:cs="Times New Roman"/>
-          <w:color w:val="000000" w:themeColor="text1"/>
-          <w:sz w:val="28"/>
-          <w:szCs w:val="28"/>
-          <w:lang w:val="uk-UA"/>
-        </w:rPr>
-        <w:t>1.</w:t>
-      </w:r>
-    </w:p>
-    <w:p>
-      <w:pPr>
-        <w:spacing w:after="0" w:line="360" w:lineRule="auto"/>
-        <w:jc w:val="both"/>
-        <w:rPr>
-          <w:rFonts w:ascii="Times New Roman" w:hAnsi="Times New Roman" w:cs="Times New Roman"/>
-          <w:color w:val="000000" w:themeColor="text1"/>
-          <w:sz w:val="28"/>
-          <w:szCs w:val="28"/>
-          <w:lang w:val="uk-UA"/>
-        </w:rPr>
-      </w:pPr>
-      <w:r>
-        <w:rPr>
-          <w:rFonts w:ascii="Times New Roman" w:hAnsi="Times New Roman" w:cs="Times New Roman"/>
-          <w:color w:val="000000" w:themeColor="text1"/>
-          <w:sz w:val="28"/>
-          <w:szCs w:val="28"/>
-          <w:lang w:val="uk-UA"/>
-        </w:rPr>
-        <w:t>Залежно від характеру замовленого маркетингового дослід</w:t>
-      </w:r>
-      <w:r>
-        <w:rPr>
-          <w:rFonts w:ascii="Times New Roman" w:hAnsi="Times New Roman" w:cs="Times New Roman"/>
-          <w:color w:val="000000" w:themeColor="text1"/>
-          <w:sz w:val="28"/>
-          <w:szCs w:val="28"/>
-          <w:lang w:val="uk-UA"/>
-        </w:rPr>
-        <w:softHyphen/>
-        <w:t>ження обирають конкретну форму надання інформації.</w:t>
-      </w:r>
-    </w:p>
-    <w:p>
-      <w:pPr>
-        <w:spacing w:after="0" w:line="360" w:lineRule="auto"/>
-        <w:ind w:firstLine="708"/>
-        <w:jc w:val="both"/>
-        <w:rPr>
-          <w:rFonts w:ascii="Times New Roman" w:hAnsi="Times New Roman" w:cs="Times New Roman"/>
-          <w:color w:val="000000" w:themeColor="text1"/>
-          <w:sz w:val="28"/>
-          <w:szCs w:val="28"/>
-          <w:lang w:val="uk-UA"/>
-        </w:rPr>
-      </w:pPr>
-      <w:r>
-        <w:rPr>
-          <w:rFonts w:ascii="Times New Roman" w:hAnsi="Times New Roman" w:cs="Times New Roman"/>
-          <w:color w:val="000000" w:themeColor="text1"/>
-          <w:sz w:val="28"/>
-          <w:szCs w:val="28"/>
-          <w:lang w:val="uk-UA"/>
-        </w:rPr>
-        <w:t xml:space="preserve">Дистанційний доступ до віддалених баз даних організовують у комп’ютерній мережі в діалоговому режимі. Перевагами цього виду інформаційних послуг є висока оперативність їх надання й можливість </w:t>
-      </w:r>
-      <w:r>
-        <w:rPr>
-          <w:rFonts w:ascii="Times New Roman" w:hAnsi="Times New Roman" w:cs="Times New Roman"/>
-          <w:color w:val="000000" w:themeColor="text1"/>
-          <w:sz w:val="28"/>
-          <w:szCs w:val="28"/>
-          <w:lang w:val="uk-UA"/>
-        </w:rPr>
-        <w:lastRenderedPageBreak/>
-        <w:t>відмовитися від власних інформаційних систем, ство</w:t>
-      </w:r>
-      <w:r>
-        <w:rPr>
-          <w:rFonts w:ascii="Times New Roman" w:hAnsi="Times New Roman" w:cs="Times New Roman"/>
-          <w:color w:val="000000" w:themeColor="text1"/>
-          <w:sz w:val="28"/>
-          <w:szCs w:val="28"/>
-          <w:lang w:val="uk-UA"/>
-        </w:rPr>
-        <w:softHyphen/>
-        <w:t>рення і супровід яких дорого коштують.</w:t>
-      </w:r>
-    </w:p>
-    <w:p>
-      <w:pPr>
-        <w:spacing w:after="0" w:line="360" w:lineRule="auto"/>
-        <w:jc w:val="both"/>
-        <w:rPr>
-          <w:rFonts w:ascii="Times New Roman" w:hAnsi="Times New Roman" w:cs="Times New Roman"/>
-          <w:color w:val="000000" w:themeColor="text1"/>
-          <w:sz w:val="28"/>
-          <w:szCs w:val="28"/>
-          <w:lang w:val="uk-UA"/>
-        </w:rPr>
-      </w:pPr>
-      <w:r>
-        <w:rPr>
-          <w:rFonts w:ascii="Times New Roman" w:hAnsi="Times New Roman" w:cs="Times New Roman"/>
-          <w:color w:val="000000" w:themeColor="text1"/>
-          <w:sz w:val="28"/>
-          <w:szCs w:val="28"/>
-          <w:lang w:val="uk-UA"/>
+        <w:t>Ринок інформаційних послуг в процесі свого функціонування виконує шість основних функцій (Рис. 1):</w:t>
+      </w:r>
+    </w:p>
+    <w:p>
+      <w:pPr>
+        <w:spacing w:after="0" w:line="360" w:lineRule="auto"/>
+        <w:ind w:firstLine="420"/>
+        <w:jc w:val="both"/>
+        <w:rPr>
+          <w:rFonts w:ascii="Times New Roman" w:hAnsi="Times New Roman" w:cs="Times New Roman"/>
+          <w:color w:val="000000" w:themeColor="text1"/>
+          <w:sz w:val="28"/>
+          <w:szCs w:val="28"/>
+          <w:lang w:val="uk-UA"/>
+        </w:rPr>
+      </w:pPr>
+    </w:p>
+    <w:p>
+      <w:pPr>
+        <w:shd w:val="clear" w:color="auto" w:fill="FFFFFF"/>
+        <w:spacing w:after="0" w:line="240" w:lineRule="auto"/>
+        <w:rPr>
+          <w:rFonts w:ascii="Arial" w:eastAsia="Times New Roman" w:hAnsi="Arial" w:cs="Arial"/>
+          <w:color w:val="000000"/>
+          <w:sz w:val="20"/>
+          <w:szCs w:val="20"/>
+          <w:lang w:eastAsia="ru-RU"/>
+        </w:rPr>
+      </w:pPr>
+      <w:r>
+        <w:rPr>
+          <w:rFonts w:ascii="Arial" w:eastAsia="Times New Roman" w:hAnsi="Arial" w:cs="Arial"/>
+          <w:noProof/>
+          <w:color w:val="551A8B"/>
+          <w:sz w:val="20"/>
+          <w:szCs w:val="20"/>
+          <w:lang w:eastAsia="ru-RU"/>
         </w:rPr>
         <w:drawing>
           <wp:inline distT="0" distB="0" distL="0" distR="0">
-            <wp:extent cx="3867150" cy="3819525"/>
-            <wp:effectExtent l="0" t="0" r="0" b="9525"/>
-            <wp:docPr id="3" name="Рисунок 3" descr="http://buklib.net/msohtml1/760/clip_image002.gif"/>
+            <wp:extent cx="6329680" cy="1603375"/>
+            <wp:effectExtent l="0" t="0" r="0" b="0"/>
+            <wp:docPr id="1" name="Рисунок 1" descr="http://mir.it-karma.ru/_/rsrc/1321593588182/teoreticeskie-osnovy-informacionnyh-resursov/lekcii/3-rynok-informacionnoj-produkcii-i-uslug/1.png">
+              <a:hlinkClick xmlns:a="http://schemas.openxmlformats.org/drawingml/2006/main" r:id="rId9"/>
+            </wp:docPr>
             <wp:cNvGraphicFramePr>
               <a:graphicFrameLocks xmlns:a="http://schemas.openxmlformats.org/drawingml/2006/main" noChangeAspect="1"/>
             </wp:cNvGraphicFramePr>
@@ -3826,7 +3663,9 @@
               <a:graphicData uri="http://schemas.openxmlformats.org/drawingml/2006/picture">
                 <pic:pic xmlns:pic="http://schemas.openxmlformats.org/drawingml/2006/picture">
                   <pic:nvPicPr>
-                    <pic:cNvPr id="0" name="Picture 3" descr="http://buklib.net/msohtml1/760/clip_image002.gif"/>
+                    <pic:cNvPr id="0" name="Picture 1" descr="http://mir.it-karma.ru/_/rsrc/1321593588182/teoreticeskie-osnovy-informacionnyh-resursov/lekcii/3-rynok-informacionnoj-produkcii-i-uslug/1.png">
+                      <a:hlinkClick r:id="rId9"/>
+                    </pic:cNvPr>
                     <pic:cNvPicPr>
                       <a:picLocks noChangeAspect="1" noChangeArrowheads="1"/>
                     </pic:cNvPicPr>
@@ -3847,7 +3686,7 @@
                   <pic:spPr bwMode="auto">
                     <a:xfrm>
                       <a:off x="0" y="0"/>
-                      <a:ext cx="3867150" cy="3819525"/>
+                      <a:ext cx="6329680" cy="1603375"/>
                     </a:xfrm>
                     <a:prstGeom prst="rect">
                       <a:avLst/>
@@ -3866,25 +3705,83 @@
     </w:p>
     <w:p>
       <w:pPr>
-        <w:spacing w:after="0" w:line="360" w:lineRule="auto"/>
-        <w:jc w:val="both"/>
-        <w:rPr>
-          <w:rFonts w:ascii="Times New Roman" w:hAnsi="Times New Roman" w:cs="Times New Roman"/>
-          <w:color w:val="000000" w:themeColor="text1"/>
-          <w:sz w:val="28"/>
-          <w:szCs w:val="28"/>
-          <w:lang w:val="uk-UA"/>
-        </w:rPr>
-      </w:pPr>
-      <w:r>
-        <w:rPr>
-          <w:rFonts w:ascii="Times New Roman" w:hAnsi="Times New Roman" w:cs="Times New Roman"/>
-          <w:color w:val="000000" w:themeColor="text1"/>
-          <w:sz w:val="28"/>
-          <w:szCs w:val="28"/>
-          <w:lang w:val="uk-UA"/>
-        </w:rPr>
-        <w:t xml:space="preserve">Рис. </w:t>
+        <w:spacing w:after="0" w:line="240" w:lineRule="auto"/>
+        <w:rPr>
+          <w:rFonts w:ascii="Times New Roman" w:eastAsia="Times New Roman" w:hAnsi="Times New Roman" w:cs="Times New Roman"/>
+          <w:sz w:val="24"/>
+          <w:szCs w:val="24"/>
+          <w:lang w:eastAsia="ru-RU"/>
+        </w:rPr>
+      </w:pPr>
+      <w:r>
+        <w:rPr>
+          <w:rFonts w:ascii="Arial" w:eastAsia="Times New Roman" w:hAnsi="Arial" w:cs="Arial"/>
+          <w:color w:val="000000"/>
+          <w:sz w:val="20"/>
+          <w:szCs w:val="20"/>
+          <w:lang w:eastAsia="ru-RU"/>
+        </w:rPr>
+        <w:br/>
+      </w:r>
+    </w:p>
+    <w:p>
+      <w:pPr>
+        <w:spacing w:after="0" w:line="360" w:lineRule="auto"/>
+        <w:jc w:val="both"/>
+        <w:rPr>
+          <w:rFonts w:ascii="Times New Roman" w:hAnsi="Times New Roman" w:cs="Times New Roman"/>
+          <w:color w:val="000000" w:themeColor="text1"/>
+          <w:sz w:val="28"/>
+          <w:szCs w:val="28"/>
+        </w:rPr>
+      </w:pPr>
+    </w:p>
+    <w:p>
+      <w:pPr>
+        <w:spacing w:after="0" w:line="360" w:lineRule="auto"/>
+        <w:ind w:firstLine="420"/>
+        <w:jc w:val="both"/>
+        <w:rPr>
+          <w:rFonts w:ascii="Times New Roman" w:hAnsi="Times New Roman" w:cs="Times New Roman"/>
+          <w:color w:val="000000" w:themeColor="text1"/>
+          <w:sz w:val="28"/>
+          <w:szCs w:val="28"/>
+          <w:lang w:val="uk-UA"/>
+        </w:rPr>
+      </w:pPr>
+    </w:p>
+    <w:p>
+      <w:pPr>
+        <w:spacing w:after="0" w:line="360" w:lineRule="auto"/>
+        <w:ind w:firstLine="420"/>
+        <w:jc w:val="both"/>
+        <w:rPr>
+          <w:rFonts w:ascii="Times New Roman" w:hAnsi="Times New Roman" w:cs="Times New Roman"/>
+          <w:color w:val="000000" w:themeColor="text1"/>
+          <w:sz w:val="28"/>
+          <w:szCs w:val="28"/>
+          <w:lang w:val="uk-UA"/>
+        </w:rPr>
+      </w:pPr>
+      <w:r>
+        <w:rPr>
+          <w:rFonts w:ascii="Times New Roman" w:hAnsi="Times New Roman" w:cs="Times New Roman"/>
+          <w:color w:val="000000" w:themeColor="text1"/>
+          <w:sz w:val="28"/>
+          <w:szCs w:val="28"/>
+          <w:lang w:val="uk-UA"/>
+        </w:rPr>
+        <w:t>Рис</w:t>
+      </w:r>
+      <w:r>
+        <w:rPr>
+          <w:rFonts w:ascii="Times New Roman" w:hAnsi="Times New Roman" w:cs="Times New Roman"/>
+          <w:color w:val="000000" w:themeColor="text1"/>
+          <w:sz w:val="28"/>
+          <w:szCs w:val="28"/>
+          <w:lang w:val="uk-UA"/>
+        </w:rPr>
+        <w:t xml:space="preserve"> </w:t>
       </w:r>
       <w:r>
         <w:rPr>
@@ -3904,104 +3801,249 @@
           <w:szCs w:val="28"/>
           <w:lang w:val="uk-UA"/>
         </w:rPr>
-        <w:t>.1. Кон’юнктурний огляд ринку товару</w:t>
-      </w:r>
-    </w:p>
-    <w:p>
-      <w:pPr>
-        <w:spacing w:after="0" w:line="360" w:lineRule="auto"/>
-        <w:ind w:firstLine="708"/>
-        <w:jc w:val="both"/>
-        <w:rPr>
-          <w:rFonts w:ascii="Times New Roman" w:hAnsi="Times New Roman" w:cs="Times New Roman"/>
-          <w:color w:val="000000" w:themeColor="text1"/>
-          <w:sz w:val="28"/>
-          <w:szCs w:val="28"/>
-          <w:lang w:val="uk-UA"/>
-        </w:rPr>
-      </w:pPr>
-      <w:r>
-        <w:rPr>
-          <w:rFonts w:ascii="Times New Roman" w:hAnsi="Times New Roman" w:cs="Times New Roman"/>
-          <w:color w:val="000000" w:themeColor="text1"/>
-          <w:sz w:val="28"/>
-          <w:szCs w:val="28"/>
-          <w:lang w:val="uk-UA"/>
-        </w:rPr>
-        <w:t>Послуги зв’язку (телефонний, телекомунікаційний) передбачають надання інформації у формі передавання даних.</w:t>
-      </w:r>
-    </w:p>
-    <w:p>
-      <w:pPr>
-        <w:spacing w:after="0" w:line="360" w:lineRule="auto"/>
-        <w:ind w:firstLine="708"/>
-        <w:jc w:val="both"/>
-        <w:rPr>
-          <w:rFonts w:ascii="Times New Roman" w:hAnsi="Times New Roman" w:cs="Times New Roman"/>
-          <w:color w:val="000000" w:themeColor="text1"/>
-          <w:sz w:val="28"/>
-          <w:szCs w:val="28"/>
-          <w:lang w:val="uk-UA"/>
-        </w:rPr>
-      </w:pPr>
-      <w:r>
-        <w:rPr>
-          <w:rFonts w:ascii="Times New Roman" w:hAnsi="Times New Roman" w:cs="Times New Roman"/>
-          <w:color w:val="000000" w:themeColor="text1"/>
-          <w:sz w:val="28"/>
-          <w:szCs w:val="28"/>
-          <w:lang w:val="uk-UA"/>
-        </w:rPr>
-        <w:t>Підготовка й надання інформаційних послуг включає: оброблення даних, програмне забезпечення; розроблення інформаційних технологій; розроблення інформаційних систем.</w:t>
-      </w:r>
-    </w:p>
-    <w:p>
-      <w:pPr>
-        <w:spacing w:after="0" w:line="360" w:lineRule="auto"/>
-        <w:ind w:firstLine="708"/>
-        <w:jc w:val="both"/>
-        <w:rPr>
-          <w:rFonts w:ascii="Times New Roman" w:hAnsi="Times New Roman" w:cs="Times New Roman"/>
-          <w:color w:val="000000" w:themeColor="text1"/>
-          <w:sz w:val="28"/>
-          <w:szCs w:val="28"/>
-          <w:lang w:val="uk-UA"/>
-        </w:rPr>
-      </w:pPr>
-      <w:r>
-        <w:rPr>
-          <w:rFonts w:ascii="Times New Roman" w:hAnsi="Times New Roman" w:cs="Times New Roman"/>
-          <w:color w:val="000000" w:themeColor="text1"/>
-          <w:sz w:val="28"/>
-          <w:szCs w:val="28"/>
-          <w:lang w:val="uk-UA"/>
-        </w:rPr>
-        <w:t xml:space="preserve">Основними постачальниками інформаційних послуг на товарному ринку виступають різноманітні організаційні структури, які діють на комерційних та некомерційних засадах (рис. </w:t>
-      </w:r>
-      <w:r>
-        <w:rPr>
-          <w:rFonts w:ascii="Times New Roman" w:hAnsi="Times New Roman" w:cs="Times New Roman"/>
-          <w:color w:val="000000" w:themeColor="text1"/>
-          <w:sz w:val="28"/>
-          <w:szCs w:val="28"/>
-          <w:lang w:val="uk-UA"/>
-        </w:rPr>
-        <w:t>1</w:t>
-      </w:r>
-      <w:r>
-        <w:rPr>
-          <w:rFonts w:ascii="Times New Roman" w:hAnsi="Times New Roman" w:cs="Times New Roman"/>
-          <w:color w:val="000000" w:themeColor="text1"/>
-          <w:sz w:val="28"/>
-          <w:szCs w:val="28"/>
-          <w:lang w:val="uk-UA"/>
-        </w:rPr>
-        <w:t>.2).</w:t>
-      </w:r>
-    </w:p>
-    <w:p>
-      <w:pPr>
-        <w:spacing w:after="0" w:line="360" w:lineRule="auto"/>
+        <w:t>.1</w:t>
+      </w:r>
+      <w:r>
+        <w:rPr>
+          <w:rFonts w:ascii="Times New Roman" w:hAnsi="Times New Roman" w:cs="Times New Roman"/>
+          <w:color w:val="000000" w:themeColor="text1"/>
+          <w:sz w:val="28"/>
+          <w:szCs w:val="28"/>
+          <w:lang w:val="uk-UA"/>
+        </w:rPr>
+        <w:t xml:space="preserve"> - Функц</w:t>
+      </w:r>
+      <w:r>
+        <w:rPr>
+          <w:rFonts w:ascii="Times New Roman" w:hAnsi="Times New Roman" w:cs="Times New Roman"/>
+          <w:color w:val="000000" w:themeColor="text1"/>
+          <w:sz w:val="28"/>
+          <w:szCs w:val="28"/>
+          <w:lang w:val="uk-UA"/>
+        </w:rPr>
+        <w:t>ії ринку інформаційних ресурсів</w:t>
+      </w:r>
+    </w:p>
+    <w:p>
+      <w:pPr>
+        <w:spacing w:after="0" w:line="360" w:lineRule="auto"/>
+        <w:ind w:firstLine="420"/>
+        <w:jc w:val="both"/>
+        <w:rPr>
+          <w:rFonts w:ascii="Times New Roman" w:hAnsi="Times New Roman" w:cs="Times New Roman"/>
+          <w:color w:val="000000" w:themeColor="text1"/>
+          <w:sz w:val="28"/>
+          <w:szCs w:val="28"/>
+          <w:lang w:val="uk-UA"/>
+        </w:rPr>
+      </w:pPr>
+      <w:r>
+        <w:rPr>
+          <w:rFonts w:ascii="Times New Roman" w:hAnsi="Times New Roman" w:cs="Times New Roman"/>
+          <w:color w:val="000000" w:themeColor="text1"/>
+          <w:sz w:val="28"/>
+          <w:szCs w:val="28"/>
+          <w:lang w:val="uk-UA"/>
+        </w:rPr>
+        <w:t>1) функція забезпечення - задовольняє потреби кожного учасника або в придбанні (отриманні), або в збуті інформації;</w:t>
+      </w:r>
+    </w:p>
+    <w:p>
+      <w:pPr>
+        <w:spacing w:after="0" w:line="360" w:lineRule="auto"/>
+        <w:ind w:firstLine="420"/>
+        <w:jc w:val="both"/>
+        <w:rPr>
+          <w:rFonts w:ascii="Times New Roman" w:hAnsi="Times New Roman" w:cs="Times New Roman"/>
+          <w:color w:val="000000" w:themeColor="text1"/>
+          <w:sz w:val="28"/>
+          <w:szCs w:val="28"/>
+          <w:lang w:val="uk-UA"/>
+        </w:rPr>
+      </w:pPr>
+      <w:r>
+        <w:rPr>
+          <w:rFonts w:ascii="Times New Roman" w:hAnsi="Times New Roman" w:cs="Times New Roman"/>
+          <w:color w:val="000000" w:themeColor="text1"/>
+          <w:sz w:val="28"/>
+          <w:szCs w:val="28"/>
+          <w:lang w:val="uk-UA"/>
+        </w:rPr>
+        <w:t>2) функція регулювання:</w:t>
+      </w:r>
+    </w:p>
+    <w:p>
+      <w:pPr>
+        <w:spacing w:after="0" w:line="360" w:lineRule="auto"/>
+        <w:ind w:firstLine="420"/>
+        <w:jc w:val="both"/>
+        <w:rPr>
+          <w:rFonts w:ascii="Times New Roman" w:hAnsi="Times New Roman" w:cs="Times New Roman"/>
+          <w:color w:val="000000" w:themeColor="text1"/>
+          <w:sz w:val="28"/>
+          <w:szCs w:val="28"/>
+          <w:lang w:val="uk-UA"/>
+        </w:rPr>
+      </w:pPr>
+      <w:r>
+        <w:rPr>
+          <w:rFonts w:ascii="Times New Roman" w:hAnsi="Times New Roman" w:cs="Times New Roman"/>
+          <w:color w:val="000000" w:themeColor="text1"/>
+          <w:sz w:val="28"/>
+          <w:szCs w:val="28"/>
+          <w:lang w:val="uk-UA"/>
+        </w:rPr>
+        <w:t>- Оптимально формує структурні пропорції в загальному обсязі інформаційних послуг різного виду як з точки зору попиту (споживання), так і з точки зору їх пропозиції;</w:t>
+      </w:r>
+    </w:p>
+    <w:p>
+      <w:pPr>
+        <w:spacing w:after="0" w:line="360" w:lineRule="auto"/>
+        <w:ind w:firstLine="420"/>
+        <w:jc w:val="both"/>
+        <w:rPr>
+          <w:rFonts w:ascii="Times New Roman" w:hAnsi="Times New Roman" w:cs="Times New Roman"/>
+          <w:color w:val="000000" w:themeColor="text1"/>
+          <w:sz w:val="28"/>
+          <w:szCs w:val="28"/>
+          <w:lang w:val="uk-UA"/>
+        </w:rPr>
+      </w:pPr>
+      <w:r>
+        <w:rPr>
+          <w:rFonts w:ascii="Times New Roman" w:hAnsi="Times New Roman" w:cs="Times New Roman"/>
+          <w:color w:val="000000" w:themeColor="text1"/>
+          <w:sz w:val="28"/>
+          <w:szCs w:val="28"/>
+          <w:lang w:val="uk-UA"/>
+        </w:rPr>
+        <w:t>- Забезпечує раціональний розподіл і обмін інформацією між усіма суб'єктами ринку;</w:t>
+      </w:r>
+    </w:p>
+    <w:p>
+      <w:pPr>
+        <w:spacing w:after="0" w:line="360" w:lineRule="auto"/>
+        <w:ind w:firstLine="420"/>
+        <w:jc w:val="both"/>
+        <w:rPr>
+          <w:rFonts w:ascii="Times New Roman" w:hAnsi="Times New Roman" w:cs="Times New Roman"/>
+          <w:color w:val="000000" w:themeColor="text1"/>
+          <w:sz w:val="28"/>
+          <w:szCs w:val="28"/>
+          <w:lang w:val="uk-UA"/>
+        </w:rPr>
+      </w:pPr>
+      <w:r>
+        <w:rPr>
+          <w:rFonts w:ascii="Times New Roman" w:hAnsi="Times New Roman" w:cs="Times New Roman"/>
+          <w:color w:val="000000" w:themeColor="text1"/>
+          <w:sz w:val="28"/>
+          <w:szCs w:val="28"/>
+          <w:lang w:val="uk-UA"/>
+        </w:rPr>
+        <w:t>- Встановлює рівень і залежність руху цін (розцінок) на інформаційні послуги під впливом попиту та пропозиції;</w:t>
+      </w:r>
+    </w:p>
+    <w:p>
+      <w:pPr>
+        <w:spacing w:after="0" w:line="360" w:lineRule="auto"/>
+        <w:ind w:firstLine="420"/>
+        <w:jc w:val="both"/>
+        <w:rPr>
+          <w:rFonts w:ascii="Times New Roman" w:hAnsi="Times New Roman" w:cs="Times New Roman"/>
+          <w:color w:val="000000" w:themeColor="text1"/>
+          <w:sz w:val="28"/>
+          <w:szCs w:val="28"/>
+          <w:lang w:val="uk-UA"/>
+        </w:rPr>
+      </w:pPr>
+      <w:r>
+        <w:rPr>
+          <w:rFonts w:ascii="Times New Roman" w:hAnsi="Times New Roman" w:cs="Times New Roman"/>
+          <w:color w:val="000000" w:themeColor="text1"/>
+          <w:sz w:val="28"/>
+          <w:szCs w:val="28"/>
+          <w:lang w:val="uk-UA"/>
+        </w:rPr>
+        <w:t>3) посередницька функція - дозволяє здійснювати обмін інформаційними послугами між постачальниками і споживачами;</w:t>
+      </w:r>
+    </w:p>
+    <w:p>
+      <w:pPr>
+        <w:spacing w:after="0" w:line="360" w:lineRule="auto"/>
+        <w:ind w:firstLine="420"/>
+        <w:jc w:val="both"/>
+        <w:rPr>
+          <w:rFonts w:ascii="Times New Roman" w:hAnsi="Times New Roman" w:cs="Times New Roman"/>
+          <w:color w:val="000000" w:themeColor="text1"/>
+          <w:sz w:val="28"/>
+          <w:szCs w:val="28"/>
+          <w:lang w:val="uk-UA"/>
+        </w:rPr>
+      </w:pPr>
+      <w:r>
+        <w:rPr>
+          <w:rFonts w:ascii="Times New Roman" w:hAnsi="Times New Roman" w:cs="Times New Roman"/>
+          <w:color w:val="000000" w:themeColor="text1"/>
+          <w:sz w:val="28"/>
+          <w:szCs w:val="28"/>
+          <w:lang w:val="uk-UA"/>
+        </w:rPr>
+        <w:t>4) інформаційна функція - забезпечує поширення всієї необхідної інформації для активного і вигідного участі суб'єкта в ринкових відносинах;</w:t>
+      </w:r>
+    </w:p>
+    <w:p>
+      <w:pPr>
+        <w:spacing w:after="0" w:line="360" w:lineRule="auto"/>
+        <w:ind w:firstLine="420"/>
+        <w:jc w:val="both"/>
+        <w:rPr>
+          <w:rFonts w:ascii="Times New Roman" w:hAnsi="Times New Roman" w:cs="Times New Roman"/>
+          <w:color w:val="000000" w:themeColor="text1"/>
+          <w:sz w:val="28"/>
+          <w:szCs w:val="28"/>
+          <w:lang w:val="uk-UA"/>
+        </w:rPr>
+      </w:pPr>
+      <w:r>
+        <w:rPr>
+          <w:rFonts w:ascii="Times New Roman" w:hAnsi="Times New Roman" w:cs="Times New Roman"/>
+          <w:color w:val="000000" w:themeColor="text1"/>
+          <w:sz w:val="28"/>
+          <w:szCs w:val="28"/>
+          <w:lang w:val="uk-UA"/>
+        </w:rPr>
+        <w:t>5) стимулююча функція:</w:t>
+      </w:r>
+    </w:p>
+    <w:p>
+      <w:pPr>
+        <w:spacing w:after="0" w:line="360" w:lineRule="auto"/>
+        <w:ind w:firstLine="420"/>
+        <w:jc w:val="both"/>
+        <w:rPr>
+          <w:rFonts w:ascii="Times New Roman" w:hAnsi="Times New Roman" w:cs="Times New Roman"/>
+          <w:color w:val="000000" w:themeColor="text1"/>
+          <w:sz w:val="28"/>
+          <w:szCs w:val="28"/>
+          <w:lang w:val="uk-UA"/>
+        </w:rPr>
+      </w:pPr>
+      <w:r>
+        <w:rPr>
+          <w:rFonts w:ascii="Times New Roman" w:hAnsi="Times New Roman" w:cs="Times New Roman"/>
+          <w:color w:val="000000" w:themeColor="text1"/>
+          <w:sz w:val="28"/>
+          <w:szCs w:val="28"/>
+          <w:lang w:val="uk-UA"/>
+        </w:rPr>
+        <w:t>- Сприяє підвищенню якості і розширенню асортименту інформаційних послуг на основі конкуренції;</w:t>
+      </w:r>
+    </w:p>
+    <w:p>
+      <w:pPr>
+        <w:spacing w:after="0" w:line="360" w:lineRule="auto"/>
+        <w:ind w:firstLine="420"/>
         <w:jc w:val="both"/>
         <w:rPr>
           <w:rFonts w:ascii="Times New Roman" w:hAnsi="Times New Roman" w:cs="Times New Roman"/>
@@ -4020,146 +4062,69 @@
           <w:lang w:val="uk-UA"/>
         </w:rPr>
         <w:lastRenderedPageBreak/>
-        <w:drawing>
-          <wp:inline distT="0" distB="0" distL="0" distR="0">
-            <wp:extent cx="3943350" cy="3276600"/>
-            <wp:effectExtent l="0" t="0" r="0" b="0"/>
-            <wp:docPr id="2" name="Рисунок 2" descr="http://buklib.net/msohtml1/760/clip_image004.gif"/>
-            <wp:cNvGraphicFramePr>
-              <a:graphicFrameLocks xmlns:a="http://schemas.openxmlformats.org/drawingml/2006/main" noChangeAspect="1"/>
-            </wp:cNvGraphicFramePr>
-            <a:graphic xmlns:a="http://schemas.openxmlformats.org/drawingml/2006/main">
-              <a:graphicData uri="http://schemas.openxmlformats.org/drawingml/2006/picture">
-                <pic:pic xmlns:pic="http://schemas.openxmlformats.org/drawingml/2006/picture">
-                  <pic:nvPicPr>
-                    <pic:cNvPr id="0" name="Picture 4" descr="http://buklib.net/msohtml1/760/clip_image004.gif"/>
-                    <pic:cNvPicPr>
-                      <a:picLocks noChangeAspect="1" noChangeArrowheads="1"/>
-                    </pic:cNvPicPr>
-                  </pic:nvPicPr>
-                  <pic:blipFill>
-                    <a:blip r:embed="rId11">
-                      <a:extLst>
-                        <a:ext uri="{28A0092B-C50C-407E-A947-70E740481C1C}">
-                          <a14:useLocalDpi xmlns:a14="http://schemas.microsoft.com/office/drawing/2010/main" val="0"/>
-                        </a:ext>
-                      </a:extLst>
-                    </a:blip>
-                    <a:srcRect/>
-                    <a:stretch>
-                      <a:fillRect/>
-                    </a:stretch>
-                  </pic:blipFill>
-                  <pic:spPr bwMode="auto">
-                    <a:xfrm>
-                      <a:off x="0" y="0"/>
-                      <a:ext cx="3943350" cy="3276600"/>
-                    </a:xfrm>
-                    <a:prstGeom prst="rect">
-                      <a:avLst/>
-                    </a:prstGeom>
-                    <a:noFill/>
-                    <a:ln>
-                      <a:noFill/>
-                    </a:ln>
-                  </pic:spPr>
-                </pic:pic>
-              </a:graphicData>
-            </a:graphic>
-          </wp:inline>
-        </w:drawing>
-      </w:r>
-    </w:p>
-    <w:p>
-      <w:pPr>
-        <w:spacing w:after="0" w:line="360" w:lineRule="auto"/>
-        <w:rPr>
-          <w:rFonts w:ascii="Times New Roman" w:hAnsi="Times New Roman" w:cs="Times New Roman"/>
-          <w:color w:val="000000" w:themeColor="text1"/>
-          <w:sz w:val="28"/>
-          <w:szCs w:val="28"/>
-          <w:lang w:val="uk-UA"/>
-        </w:rPr>
-      </w:pPr>
-      <w:r>
-        <w:rPr>
-          <w:rFonts w:ascii="Times New Roman" w:hAnsi="Times New Roman" w:cs="Times New Roman"/>
-          <w:color w:val="000000" w:themeColor="text1"/>
-          <w:sz w:val="28"/>
-          <w:szCs w:val="28"/>
-          <w:lang w:val="uk-UA"/>
-        </w:rPr>
-        <w:t xml:space="preserve">Рис. </w:t>
-      </w:r>
-      <w:r>
-        <w:rPr>
-          <w:rFonts w:ascii="Times New Roman" w:hAnsi="Times New Roman" w:cs="Times New Roman"/>
-          <w:color w:val="000000" w:themeColor="text1"/>
-          <w:sz w:val="28"/>
-          <w:szCs w:val="28"/>
-          <w:lang w:val="uk-UA"/>
-        </w:rPr>
-        <w:t>1</w:t>
-      </w:r>
-      <w:r>
-        <w:rPr>
-          <w:rFonts w:ascii="Times New Roman" w:hAnsi="Times New Roman" w:cs="Times New Roman"/>
-          <w:color w:val="000000" w:themeColor="text1"/>
-          <w:sz w:val="28"/>
-          <w:szCs w:val="28"/>
-          <w:lang w:val="uk-UA"/>
-        </w:rPr>
-        <w:t>.2. Головні постачальники інформаційних послуг на товарному ринку</w:t>
-      </w:r>
-    </w:p>
-    <w:p>
-      <w:pPr>
-        <w:spacing w:after="0" w:line="360" w:lineRule="auto"/>
-        <w:rPr>
-          <w:rFonts w:ascii="Times New Roman" w:hAnsi="Times New Roman" w:cs="Times New Roman"/>
-          <w:color w:val="000000" w:themeColor="text1"/>
-          <w:sz w:val="28"/>
-          <w:szCs w:val="28"/>
-          <w:lang w:val="uk-UA"/>
-        </w:rPr>
-      </w:pPr>
-    </w:p>
-    <w:p>
-      <w:pPr>
-        <w:spacing w:after="0" w:line="360" w:lineRule="auto"/>
-        <w:ind w:firstLine="708"/>
-        <w:jc w:val="both"/>
-        <w:rPr>
-          <w:rFonts w:ascii="Times New Roman" w:hAnsi="Times New Roman" w:cs="Times New Roman"/>
-          <w:color w:val="000000" w:themeColor="text1"/>
-          <w:sz w:val="28"/>
-          <w:szCs w:val="28"/>
-          <w:lang w:val="uk-UA"/>
-        </w:rPr>
-      </w:pPr>
-      <w:r>
-        <w:rPr>
-          <w:rFonts w:ascii="Times New Roman" w:hAnsi="Times New Roman" w:cs="Times New Roman"/>
-          <w:color w:val="000000" w:themeColor="text1"/>
-          <w:sz w:val="28"/>
-          <w:szCs w:val="28"/>
-          <w:lang w:val="uk-UA"/>
-        </w:rPr>
-        <w:t>Умови надання інформаційних послуг, порядок оплати та розрахунків узгоджується сторонами при укладанні угоди. Угода може укладатися в формі передплати на довідково-інформаційні видання, передоплати на підставі абонементної плати або оформлятися окремим договором.</w:t>
-      </w:r>
-    </w:p>
-    <w:p>
-      <w:pPr>
-        <w:spacing w:after="0" w:line="360" w:lineRule="auto"/>
-        <w:jc w:val="both"/>
-        <w:rPr>
-          <w:rFonts w:ascii="Times New Roman" w:hAnsi="Times New Roman" w:cs="Times New Roman"/>
-          <w:color w:val="000000" w:themeColor="text1"/>
-          <w:sz w:val="28"/>
-          <w:szCs w:val="28"/>
-          <w:lang w:val="uk-UA"/>
-        </w:rPr>
-      </w:pPr>
+        <w:t>- Націлює постачальників послуг на ефективну діяльність за рахунок вишукування найбільш оптимальних способів надання послуг (досягнення мінімізації витрат при високій якості);</w:t>
+      </w:r>
+    </w:p>
+    <w:p>
+      <w:pPr>
+        <w:spacing w:after="0" w:line="360" w:lineRule="auto"/>
+        <w:ind w:firstLine="420"/>
+        <w:jc w:val="both"/>
+        <w:rPr>
+          <w:rFonts w:ascii="Times New Roman" w:hAnsi="Times New Roman" w:cs="Times New Roman"/>
+          <w:color w:val="000000" w:themeColor="text1"/>
+          <w:sz w:val="28"/>
+          <w:szCs w:val="28"/>
+          <w:lang w:val="uk-UA"/>
+        </w:rPr>
+      </w:pPr>
+      <w:r>
+        <w:rPr>
+          <w:rFonts w:ascii="Times New Roman" w:hAnsi="Times New Roman" w:cs="Times New Roman"/>
+          <w:color w:val="000000" w:themeColor="text1"/>
+          <w:sz w:val="28"/>
+          <w:szCs w:val="28"/>
+          <w:lang w:val="uk-UA"/>
+        </w:rPr>
+        <w:t xml:space="preserve">6) </w:t>
+      </w:r>
+      <w:proofErr w:type="spellStart"/>
+      <w:r>
+        <w:rPr>
+          <w:rFonts w:ascii="Times New Roman" w:hAnsi="Times New Roman" w:cs="Times New Roman"/>
+          <w:color w:val="000000" w:themeColor="text1"/>
+          <w:sz w:val="28"/>
+          <w:szCs w:val="28"/>
+          <w:lang w:val="uk-UA"/>
+        </w:rPr>
+        <w:t>сануючих</w:t>
+      </w:r>
+      <w:proofErr w:type="spellEnd"/>
+      <w:r>
+        <w:rPr>
+          <w:rFonts w:ascii="Times New Roman" w:hAnsi="Times New Roman" w:cs="Times New Roman"/>
+          <w:color w:val="000000" w:themeColor="text1"/>
+          <w:sz w:val="28"/>
+          <w:szCs w:val="28"/>
+          <w:lang w:val="uk-UA"/>
+        </w:rPr>
+        <w:t xml:space="preserve"> функція - підвищує конкурентоспроможність, в іншому випадку механізм конкурентної боротьби санує ринок від неконкурентоспроможних учасників.</w:t>
+      </w:r>
+    </w:p>
+    <w:p>
+      <w:pPr>
+        <w:spacing w:after="0" w:line="360" w:lineRule="auto"/>
+        <w:jc w:val="both"/>
+        <w:rPr>
+          <w:rFonts w:ascii="Times New Roman" w:hAnsi="Times New Roman" w:cs="Times New Roman"/>
+          <w:color w:val="000000" w:themeColor="text1"/>
+          <w:sz w:val="28"/>
+          <w:szCs w:val="28"/>
+          <w:lang w:val="uk-UA"/>
+        </w:rPr>
+      </w:pPr>
+      <w:bookmarkStart w:id="15" w:name="_GoBack"/>
+      <w:bookmarkEnd w:id="15"/>
     </w:p>
     <w:p>
       <w:pPr>
@@ -4244,15 +4209,49 @@
         </w:rPr>
         <w:t xml:space="preserve"> </w:t>
       </w:r>
-      <w:r>
-        <w:rPr>
-          <w:rFonts w:ascii="Times New Roman" w:hAnsi="Times New Roman" w:cs="Times New Roman"/>
-          <w:color w:val="000000" w:themeColor="text1"/>
-          <w:sz w:val="28"/>
-          <w:szCs w:val="28"/>
-          <w:lang w:val="uk-UA"/>
-        </w:rPr>
-        <w:t>Савощенко А.С. Навч. посібник – К.: КНЕУ, 2004 – с.</w:t>
+      <w:proofErr w:type="spellStart"/>
+      <w:r>
+        <w:rPr>
+          <w:rFonts w:ascii="Times New Roman" w:hAnsi="Times New Roman" w:cs="Times New Roman"/>
+          <w:color w:val="000000" w:themeColor="text1"/>
+          <w:sz w:val="28"/>
+          <w:szCs w:val="28"/>
+          <w:lang w:val="uk-UA"/>
+        </w:rPr>
+        <w:t>Савощенко</w:t>
+      </w:r>
+      <w:proofErr w:type="spellEnd"/>
+      <w:r>
+        <w:rPr>
+          <w:rFonts w:ascii="Times New Roman" w:hAnsi="Times New Roman" w:cs="Times New Roman"/>
+          <w:color w:val="000000" w:themeColor="text1"/>
+          <w:sz w:val="28"/>
+          <w:szCs w:val="28"/>
+          <w:lang w:val="uk-UA"/>
+        </w:rPr>
+        <w:t xml:space="preserve"> А.С. </w:t>
+      </w:r>
+      <w:proofErr w:type="spellStart"/>
+      <w:r>
+        <w:rPr>
+          <w:rFonts w:ascii="Times New Roman" w:hAnsi="Times New Roman" w:cs="Times New Roman"/>
+          <w:color w:val="000000" w:themeColor="text1"/>
+          <w:sz w:val="28"/>
+          <w:szCs w:val="28"/>
+          <w:lang w:val="uk-UA"/>
+        </w:rPr>
+        <w:t>Навч</w:t>
+      </w:r>
+      <w:proofErr w:type="spellEnd"/>
+      <w:r>
+        <w:rPr>
+          <w:rFonts w:ascii="Times New Roman" w:hAnsi="Times New Roman" w:cs="Times New Roman"/>
+          <w:color w:val="000000" w:themeColor="text1"/>
+          <w:sz w:val="28"/>
+          <w:szCs w:val="28"/>
+          <w:lang w:val="uk-UA"/>
+        </w:rPr>
+        <w:t>. посібник – К.: КНЕУ, 2004 – с.</w:t>
       </w:r>
     </w:p>
     <w:p>
@@ -4282,7 +4281,7 @@
         </w:rPr>
         <w:t> </w:t>
       </w:r>
-      <w:hyperlink r:id="rId12" w:history="1">
+      <w:hyperlink r:id="rId11" w:history="1">
         <w:r>
           <w:rPr>
             <w:rStyle w:val="a5"/>
@@ -4352,7 +4351,7 @@
           <w:lang w:val="uk-UA"/>
         </w:rPr>
       </w:pPr>
-      <w:hyperlink r:id="rId13" w:history="1">
+      <w:hyperlink r:id="rId12" w:history="1">
         <w:r>
           <w:rPr>
             <w:rStyle w:val="a5"/>
@@ -4384,7 +4383,7 @@
           <w:lang w:val="uk-UA"/>
         </w:rPr>
       </w:pPr>
-      <w:hyperlink r:id="rId14" w:history="1">
+      <w:hyperlink r:id="rId13" w:history="1">
         <w:r>
           <w:rPr>
             <w:rStyle w:val="a5"/>
@@ -4426,7 +4425,7 @@
         </w:rPr>
         <w:t> </w:t>
       </w:r>
-      <w:hyperlink r:id="rId15" w:history="1">
+      <w:hyperlink r:id="rId14" w:history="1">
         <w:r>
           <w:rPr>
             <w:rStyle w:val="a5"/>
@@ -4468,7 +4467,7 @@
           <w:lang w:val="uk-UA"/>
         </w:rPr>
       </w:pPr>
-      <w:hyperlink r:id="rId16" w:history="1">
+      <w:hyperlink r:id="rId15" w:history="1">
         <w:r>
           <w:rPr>
             <w:rStyle w:val="a5"/>
@@ -4500,16 +4499,71 @@
           <w:lang w:val="uk-UA"/>
         </w:rPr>
       </w:pPr>
-      <w:r>
-        <w:rPr>
-          <w:rFonts w:ascii="Times New Roman" w:hAnsi="Times New Roman" w:cs="Times New Roman"/>
-          <w:color w:val="000000" w:themeColor="text1"/>
-          <w:sz w:val="28"/>
-          <w:szCs w:val="28"/>
-          <w:lang w:val="uk-UA"/>
-        </w:rPr>
-        <w:lastRenderedPageBreak/>
-        <w:t>Камша В. П., Камша Л. С., Камша Ю. В. Про кібернетику другого етапу НТР // Складні системи і процеси. 2010. № 1 (17). С. 25-41.</w:t>
+      <w:proofErr w:type="spellStart"/>
+      <w:r>
+        <w:rPr>
+          <w:rFonts w:ascii="Times New Roman" w:hAnsi="Times New Roman" w:cs="Times New Roman"/>
+          <w:color w:val="000000" w:themeColor="text1"/>
+          <w:sz w:val="28"/>
+          <w:szCs w:val="28"/>
+          <w:lang w:val="uk-UA"/>
+        </w:rPr>
+        <w:t>Камша</w:t>
+      </w:r>
+      <w:proofErr w:type="spellEnd"/>
+      <w:r>
+        <w:rPr>
+          <w:rFonts w:ascii="Times New Roman" w:hAnsi="Times New Roman" w:cs="Times New Roman"/>
+          <w:color w:val="000000" w:themeColor="text1"/>
+          <w:sz w:val="28"/>
+          <w:szCs w:val="28"/>
+          <w:lang w:val="uk-UA"/>
+        </w:rPr>
+        <w:t xml:space="preserve"> В. П., </w:t>
+      </w:r>
+      <w:proofErr w:type="spellStart"/>
+      <w:r>
+        <w:rPr>
+          <w:rFonts w:ascii="Times New Roman" w:hAnsi="Times New Roman" w:cs="Times New Roman"/>
+          <w:color w:val="000000" w:themeColor="text1"/>
+          <w:sz w:val="28"/>
+          <w:szCs w:val="28"/>
+          <w:lang w:val="uk-UA"/>
+        </w:rPr>
+        <w:t>Камша</w:t>
+      </w:r>
+      <w:proofErr w:type="spellEnd"/>
+      <w:r>
+        <w:rPr>
+          <w:rFonts w:ascii="Times New Roman" w:hAnsi="Times New Roman" w:cs="Times New Roman"/>
+          <w:color w:val="000000" w:themeColor="text1"/>
+          <w:sz w:val="28"/>
+          <w:szCs w:val="28"/>
+          <w:lang w:val="uk-UA"/>
+        </w:rPr>
+        <w:t xml:space="preserve"> Л. С., </w:t>
+      </w:r>
+      <w:proofErr w:type="spellStart"/>
+      <w:r>
+        <w:rPr>
+          <w:rFonts w:ascii="Times New Roman" w:hAnsi="Times New Roman" w:cs="Times New Roman"/>
+          <w:color w:val="000000" w:themeColor="text1"/>
+          <w:sz w:val="28"/>
+          <w:szCs w:val="28"/>
+          <w:lang w:val="uk-UA"/>
+        </w:rPr>
+        <w:t>Камша</w:t>
+      </w:r>
+      <w:proofErr w:type="spellEnd"/>
+      <w:r>
+        <w:rPr>
+          <w:rFonts w:ascii="Times New Roman" w:hAnsi="Times New Roman" w:cs="Times New Roman"/>
+          <w:color w:val="000000" w:themeColor="text1"/>
+          <w:sz w:val="28"/>
+          <w:szCs w:val="28"/>
+          <w:lang w:val="uk-UA"/>
+        </w:rPr>
+        <w:t xml:space="preserve"> Ю. В. Про кібернетику другого етапу НТР // Складні системи і процеси. 2010. № 1 (17). С. 25-41.</w:t>
       </w:r>
     </w:p>
     <w:p>
@@ -4529,29 +4583,161 @@
           <w:lang w:val="uk-UA"/>
         </w:rPr>
       </w:pPr>
-      <w:r>
-        <w:rPr>
-          <w:rFonts w:ascii="Times New Roman" w:hAnsi="Times New Roman" w:cs="Times New Roman"/>
-          <w:color w:val="000000" w:themeColor="text1"/>
-          <w:sz w:val="28"/>
-          <w:szCs w:val="28"/>
-          <w:lang w:val="uk-UA"/>
-        </w:rPr>
-        <w:t xml:space="preserve">Лидовский В. В. Теория информации: </w:t>
-      </w:r>
-      <w:bookmarkStart w:id="15" w:name="_GoBack"/>
-      <w:bookmarkEnd w:id="15"/>
-      <w:r>
-        <w:rPr>
-          <w:rFonts w:ascii="Times New Roman" w:hAnsi="Times New Roman" w:cs="Times New Roman"/>
-          <w:color w:val="000000" w:themeColor="text1"/>
-          <w:sz w:val="28"/>
-          <w:szCs w:val="28"/>
-          <w:lang w:val="uk-UA"/>
-        </w:rPr>
-        <w:t>Учебное пособие. — М.: Компания Спутник+, 2004 </w:t>
-      </w:r>
-      <w:hyperlink r:id="rId17" w:history="1">
+      <w:proofErr w:type="spellStart"/>
+      <w:r>
+        <w:rPr>
+          <w:rFonts w:ascii="Times New Roman" w:hAnsi="Times New Roman" w:cs="Times New Roman"/>
+          <w:color w:val="000000" w:themeColor="text1"/>
+          <w:sz w:val="28"/>
+          <w:szCs w:val="28"/>
+          <w:lang w:val="uk-UA"/>
+        </w:rPr>
+        <w:t>Лидовский</w:t>
+      </w:r>
+      <w:proofErr w:type="spellEnd"/>
+      <w:r>
+        <w:rPr>
+          <w:rFonts w:ascii="Times New Roman" w:hAnsi="Times New Roman" w:cs="Times New Roman"/>
+          <w:color w:val="000000" w:themeColor="text1"/>
+          <w:sz w:val="28"/>
+          <w:szCs w:val="28"/>
+          <w:lang w:val="uk-UA"/>
+        </w:rPr>
+        <w:t xml:space="preserve"> В. В. </w:t>
+      </w:r>
+      <w:proofErr w:type="spellStart"/>
+      <w:r>
+        <w:rPr>
+          <w:rFonts w:ascii="Times New Roman" w:hAnsi="Times New Roman" w:cs="Times New Roman"/>
+          <w:color w:val="000000" w:themeColor="text1"/>
+          <w:sz w:val="28"/>
+          <w:szCs w:val="28"/>
+          <w:lang w:val="uk-UA"/>
+        </w:rPr>
+        <w:t>Теория</w:t>
+      </w:r>
+      <w:proofErr w:type="spellEnd"/>
+      <w:r>
+        <w:rPr>
+          <w:rFonts w:ascii="Times New Roman" w:hAnsi="Times New Roman" w:cs="Times New Roman"/>
+          <w:color w:val="000000" w:themeColor="text1"/>
+          <w:sz w:val="28"/>
+          <w:szCs w:val="28"/>
+          <w:lang w:val="uk-UA"/>
+        </w:rPr>
+        <w:t xml:space="preserve"> </w:t>
+      </w:r>
+      <w:proofErr w:type="spellStart"/>
+      <w:r>
+        <w:rPr>
+          <w:rFonts w:ascii="Times New Roman" w:hAnsi="Times New Roman" w:cs="Times New Roman"/>
+          <w:color w:val="000000" w:themeColor="text1"/>
+          <w:sz w:val="28"/>
+          <w:szCs w:val="28"/>
+          <w:lang w:val="uk-UA"/>
+        </w:rPr>
+        <w:t>информации</w:t>
+      </w:r>
+      <w:proofErr w:type="spellEnd"/>
+      <w:r>
+        <w:rPr>
+          <w:rFonts w:ascii="Times New Roman" w:hAnsi="Times New Roman" w:cs="Times New Roman"/>
+          <w:color w:val="000000" w:themeColor="text1"/>
+          <w:sz w:val="28"/>
+          <w:szCs w:val="28"/>
+          <w:lang w:val="uk-UA"/>
+        </w:rPr>
+        <w:t xml:space="preserve">: </w:t>
+      </w:r>
+      <w:proofErr w:type="spellStart"/>
+      <w:r>
+        <w:rPr>
+          <w:rFonts w:ascii="Times New Roman" w:hAnsi="Times New Roman" w:cs="Times New Roman"/>
+          <w:color w:val="000000" w:themeColor="text1"/>
+          <w:sz w:val="28"/>
+          <w:szCs w:val="28"/>
+          <w:lang w:val="uk-UA"/>
+        </w:rPr>
+        <w:t>Учебное</w:t>
+      </w:r>
+      <w:proofErr w:type="spellEnd"/>
+      <w:r>
+        <w:rPr>
+          <w:rFonts w:ascii="Times New Roman" w:hAnsi="Times New Roman" w:cs="Times New Roman"/>
+          <w:color w:val="000000" w:themeColor="text1"/>
+          <w:sz w:val="28"/>
+          <w:szCs w:val="28"/>
+          <w:lang w:val="uk-UA"/>
+        </w:rPr>
+        <w:t xml:space="preserve"> </w:t>
+      </w:r>
+      <w:proofErr w:type="spellStart"/>
+      <w:r>
+        <w:rPr>
+          <w:rFonts w:ascii="Times New Roman" w:hAnsi="Times New Roman" w:cs="Times New Roman"/>
+          <w:color w:val="000000" w:themeColor="text1"/>
+          <w:sz w:val="28"/>
+          <w:szCs w:val="28"/>
+          <w:lang w:val="uk-UA"/>
+        </w:rPr>
+        <w:t>пособие</w:t>
+      </w:r>
+      <w:proofErr w:type="spellEnd"/>
+      <w:r>
+        <w:rPr>
+          <w:rFonts w:ascii="Times New Roman" w:hAnsi="Times New Roman" w:cs="Times New Roman"/>
+          <w:color w:val="000000" w:themeColor="text1"/>
+          <w:sz w:val="28"/>
+          <w:szCs w:val="28"/>
+          <w:lang w:val="uk-UA"/>
+        </w:rPr>
+        <w:t xml:space="preserve">. — М.: </w:t>
+      </w:r>
+      <w:proofErr w:type="spellStart"/>
+      <w:r>
+        <w:rPr>
+          <w:rFonts w:ascii="Times New Roman" w:hAnsi="Times New Roman" w:cs="Times New Roman"/>
+          <w:color w:val="000000" w:themeColor="text1"/>
+          <w:sz w:val="28"/>
+          <w:szCs w:val="28"/>
+          <w:lang w:val="uk-UA"/>
+        </w:rPr>
+        <w:t>Компания</w:t>
+      </w:r>
+      <w:proofErr w:type="spellEnd"/>
+      <w:r>
+        <w:rPr>
+          <w:rFonts w:ascii="Times New Roman" w:hAnsi="Times New Roman" w:cs="Times New Roman"/>
+          <w:color w:val="000000" w:themeColor="text1"/>
+          <w:sz w:val="28"/>
+          <w:szCs w:val="28"/>
+          <w:lang w:val="uk-UA"/>
+        </w:rPr>
+        <w:t xml:space="preserve"> </w:t>
+      </w:r>
+      <w:proofErr w:type="spellStart"/>
+      <w:r>
+        <w:rPr>
+          <w:rFonts w:ascii="Times New Roman" w:hAnsi="Times New Roman" w:cs="Times New Roman"/>
+          <w:color w:val="000000" w:themeColor="text1"/>
+          <w:sz w:val="28"/>
+          <w:szCs w:val="28"/>
+          <w:lang w:val="uk-UA"/>
+        </w:rPr>
+        <w:t>Спутник</w:t>
+      </w:r>
+      <w:proofErr w:type="spellEnd"/>
+      <w:r>
+        <w:rPr>
+          <w:rFonts w:ascii="Times New Roman" w:hAnsi="Times New Roman" w:cs="Times New Roman"/>
+          <w:color w:val="000000" w:themeColor="text1"/>
+          <w:sz w:val="28"/>
+          <w:szCs w:val="28"/>
+          <w:lang w:val="uk-UA"/>
+        </w:rPr>
+        <w:t>+, 2004 </w:t>
+      </w:r>
+      <w:hyperlink r:id="rId16" w:history="1">
         <w:r>
           <w:rPr>
             <w:rStyle w:val="a5"/>
@@ -4639,16 +4825,106 @@
           <w:lang w:val="uk-UA"/>
         </w:rPr>
       </w:pPr>
-      <w:r>
-        <w:rPr>
-          <w:rFonts w:ascii="Times New Roman" w:hAnsi="Times New Roman" w:cs="Times New Roman"/>
-          <w:color w:val="000000" w:themeColor="text1"/>
-          <w:sz w:val="28"/>
-          <w:szCs w:val="28"/>
-          <w:lang w:val="uk-UA"/>
-        </w:rPr>
-        <w:t>Партыко З. В. Современная парадигма науки об информации — информологии // Научно-техническая информация. Сер. 2. 2009. N 11. С. 1-9.</w:t>
-      </w:r>
+      <w:proofErr w:type="spellStart"/>
+      <w:r>
+        <w:rPr>
+          <w:rFonts w:ascii="Times New Roman" w:hAnsi="Times New Roman" w:cs="Times New Roman"/>
+          <w:color w:val="000000" w:themeColor="text1"/>
+          <w:sz w:val="28"/>
+          <w:szCs w:val="28"/>
+          <w:lang w:val="uk-UA"/>
+        </w:rPr>
+        <w:t>Партыко</w:t>
+      </w:r>
+      <w:proofErr w:type="spellEnd"/>
+      <w:r>
+        <w:rPr>
+          <w:rFonts w:ascii="Times New Roman" w:hAnsi="Times New Roman" w:cs="Times New Roman"/>
+          <w:color w:val="000000" w:themeColor="text1"/>
+          <w:sz w:val="28"/>
+          <w:szCs w:val="28"/>
+          <w:lang w:val="uk-UA"/>
+        </w:rPr>
+        <w:t xml:space="preserve"> З. В. </w:t>
+      </w:r>
+      <w:proofErr w:type="spellStart"/>
+      <w:r>
+        <w:rPr>
+          <w:rFonts w:ascii="Times New Roman" w:hAnsi="Times New Roman" w:cs="Times New Roman"/>
+          <w:color w:val="000000" w:themeColor="text1"/>
+          <w:sz w:val="28"/>
+          <w:szCs w:val="28"/>
+          <w:lang w:val="uk-UA"/>
+        </w:rPr>
+        <w:t>Современная</w:t>
+      </w:r>
+      <w:proofErr w:type="spellEnd"/>
+      <w:r>
+        <w:rPr>
+          <w:rFonts w:ascii="Times New Roman" w:hAnsi="Times New Roman" w:cs="Times New Roman"/>
+          <w:color w:val="000000" w:themeColor="text1"/>
+          <w:sz w:val="28"/>
+          <w:szCs w:val="28"/>
+          <w:lang w:val="uk-UA"/>
+        </w:rPr>
+        <w:t xml:space="preserve"> парадигма науки об </w:t>
+      </w:r>
+      <w:proofErr w:type="spellStart"/>
+      <w:r>
+        <w:rPr>
+          <w:rFonts w:ascii="Times New Roman" w:hAnsi="Times New Roman" w:cs="Times New Roman"/>
+          <w:color w:val="000000" w:themeColor="text1"/>
+          <w:sz w:val="28"/>
+          <w:szCs w:val="28"/>
+          <w:lang w:val="uk-UA"/>
+        </w:rPr>
+        <w:t>информации</w:t>
+      </w:r>
+      <w:proofErr w:type="spellEnd"/>
+      <w:r>
+        <w:rPr>
+          <w:rFonts w:ascii="Times New Roman" w:hAnsi="Times New Roman" w:cs="Times New Roman"/>
+          <w:color w:val="000000" w:themeColor="text1"/>
+          <w:sz w:val="28"/>
+          <w:szCs w:val="28"/>
+          <w:lang w:val="uk-UA"/>
+        </w:rPr>
+        <w:t xml:space="preserve"> — </w:t>
+      </w:r>
+      <w:proofErr w:type="spellStart"/>
+      <w:r>
+        <w:rPr>
+          <w:rFonts w:ascii="Times New Roman" w:hAnsi="Times New Roman" w:cs="Times New Roman"/>
+          <w:color w:val="000000" w:themeColor="text1"/>
+          <w:sz w:val="28"/>
+          <w:szCs w:val="28"/>
+          <w:lang w:val="uk-UA"/>
+        </w:rPr>
+        <w:t>информологии</w:t>
+      </w:r>
+      <w:proofErr w:type="spellEnd"/>
+      <w:r>
+        <w:rPr>
+          <w:rFonts w:ascii="Times New Roman" w:hAnsi="Times New Roman" w:cs="Times New Roman"/>
+          <w:color w:val="000000" w:themeColor="text1"/>
+          <w:sz w:val="28"/>
+          <w:szCs w:val="28"/>
+          <w:lang w:val="uk-UA"/>
+        </w:rPr>
+        <w:t xml:space="preserve"> // </w:t>
+      </w:r>
+      <w:proofErr w:type="spellStart"/>
+      <w:r>
+        <w:rPr>
+          <w:rFonts w:ascii="Times New Roman" w:hAnsi="Times New Roman" w:cs="Times New Roman"/>
+          <w:color w:val="000000" w:themeColor="text1"/>
+          <w:sz w:val="28"/>
+          <w:szCs w:val="28"/>
+          <w:lang w:val="uk-UA"/>
+        </w:rPr>
+        <w:t>Научно-техническая</w:t>
+      </w:r>
+      <w:proofErr w:type="spellEnd"/>
       <w:r>
         <w:rPr>
           <w:rFonts w:ascii="Times New Roman" w:hAnsi="Times New Roman" w:cs="Times New Roman"/>
@@ -4658,6 +4934,67 @@
           <w:lang w:val="uk-UA"/>
         </w:rPr>
         <w:t xml:space="preserve"> </w:t>
+      </w:r>
+      <w:proofErr w:type="spellStart"/>
+      <w:r>
+        <w:rPr>
+          <w:rFonts w:ascii="Times New Roman" w:hAnsi="Times New Roman" w:cs="Times New Roman"/>
+          <w:color w:val="000000" w:themeColor="text1"/>
+          <w:sz w:val="28"/>
+          <w:szCs w:val="28"/>
+          <w:lang w:val="uk-UA"/>
+        </w:rPr>
+        <w:t>информация</w:t>
+      </w:r>
+      <w:proofErr w:type="spellEnd"/>
+      <w:r>
+        <w:rPr>
+          <w:rFonts w:ascii="Times New Roman" w:hAnsi="Times New Roman" w:cs="Times New Roman"/>
+          <w:color w:val="000000" w:themeColor="text1"/>
+          <w:sz w:val="28"/>
+          <w:szCs w:val="28"/>
+          <w:lang w:val="uk-UA"/>
+        </w:rPr>
+        <w:t>. Сер. 2. 2009. N 11. С. 1-9.</w:t>
+      </w:r>
+      <w:r>
+        <w:rPr>
+          <w:rFonts w:ascii="Times New Roman" w:hAnsi="Times New Roman" w:cs="Times New Roman"/>
+          <w:color w:val="000000" w:themeColor="text1"/>
+          <w:sz w:val="28"/>
+          <w:szCs w:val="28"/>
+          <w:lang w:val="uk-UA"/>
+        </w:rPr>
+        <w:t xml:space="preserve"> </w:t>
+      </w:r>
+    </w:p>
+    <w:p>
+      <w:pPr>
+        <w:pStyle w:val="a3"/>
+        <w:numPr>
+          <w:ilvl w:val="0"/>
+          <w:numId w:val="26"/>
+        </w:numPr>
+        <w:spacing w:after="0" w:line="360" w:lineRule="auto"/>
+        <w:jc w:val="both"/>
+        <w:rPr>
+          <w:rFonts w:ascii="Times New Roman" w:hAnsi="Times New Roman" w:cs="Times New Roman"/>
+          <w:color w:val="000000" w:themeColor="text1"/>
+          <w:sz w:val="28"/>
+          <w:szCs w:val="28"/>
+          <w:lang w:val="uk-UA"/>
+        </w:rPr>
+      </w:pPr>
+      <w:r>
+        <w:rPr>
+          <w:rFonts w:ascii="Times New Roman" w:hAnsi="Times New Roman" w:cs="Times New Roman"/>
+          <w:color w:val="000000" w:themeColor="text1"/>
+          <w:sz w:val="28"/>
+          <w:szCs w:val="28"/>
+          <w:lang w:val="uk-UA"/>
+        </w:rPr>
+        <w:lastRenderedPageBreak/>
+        <w:t>http://mir.it-karma.ru/teoreticeskie-osnovy-informacionnyh-resursov/lekcii/3-rynok-informacionnoj-produkcii-i-uslug</w:t>
       </w:r>
     </w:p>
     <w:p>

</xml_diff>